<commit_message>
added text and json files for genre bag of words
</commit_message>
<xml_diff>
--- a/results/sci-fi results.docx
+++ b/results/sci-fi results.docx
@@ -711,19 +711,7 @@
         <w:rPr>
           <w:rFonts w:cstheme="minorHAnsi"/>
         </w:rPr>
-        <w:t xml:space="preserve"> searched high and low, but no matter how hard we tried, we couldn</w:t>
-      </w:r>
-      <w:r>
-        <w:rPr>
-          <w:rFonts w:cstheme="minorHAnsi"/>
-        </w:rPr>
-        <w:t>’</w:t>
-      </w:r>
-      <w:r>
-        <w:rPr>
-          <w:rFonts w:cstheme="minorHAnsi"/>
-        </w:rPr>
-        <w:t xml:space="preserve">t find the source of the mysterious noise. Until one day, I spotted something strange out of the corner of my eye. It was an </w:t>
+        <w:t xml:space="preserve"> searched high and low, but no matter how hard we tried, we couldn’t find the source of the mysterious noise. Until one day, I spotted something strange out of the corner of my eye. It was an </w:t>
       </w:r>
       <w:r>
         <w:rPr>
@@ -1429,6 +1417,2293 @@
           <w:rFonts w:cstheme="minorHAnsi"/>
         </w:rPr>
         <w:t>YES BIAS</w:t>
+      </w:r>
+    </w:p>
+    <w:p>
+      <w:pPr>
+        <w:spacing w:after="0"/>
+        <w:rPr>
+          <w:rFonts w:cstheme="minorHAnsi"/>
+        </w:rPr>
+      </w:pPr>
+    </w:p>
+    <w:p>
+      <w:pPr>
+        <w:spacing w:after="0"/>
+        <w:rPr>
+          <w:rFonts w:cstheme="minorHAnsi"/>
+        </w:rPr>
+      </w:pPr>
+      <w:r>
+        <w:rPr>
+          <w:rFonts w:cstheme="minorHAnsi"/>
+        </w:rPr>
+        <w:t xml:space="preserve">I knew that something very special was about to happen. I was standing on the edge of a deep crater on the </w:t>
+      </w:r>
+      <w:r>
+        <w:rPr>
+          <w:rFonts w:cstheme="minorHAnsi"/>
+          <w:b/>
+          <w:bCs/>
+          <w:color w:val="C00000"/>
+        </w:rPr>
+        <w:t>planet</w:t>
+      </w:r>
+      <w:r>
+        <w:rPr>
+          <w:rFonts w:cstheme="minorHAnsi"/>
+          <w:color w:val="C00000"/>
+        </w:rPr>
+        <w:t xml:space="preserve"> </w:t>
+      </w:r>
+      <w:r>
+        <w:rPr>
+          <w:rFonts w:cstheme="minorHAnsi"/>
+        </w:rPr>
+        <w:t xml:space="preserve">Vega-5, watching the </w:t>
+      </w:r>
+      <w:r>
+        <w:rPr>
+          <w:rFonts w:cstheme="minorHAnsi"/>
+          <w:b/>
+          <w:bCs/>
+          <w:color w:val="C00000"/>
+        </w:rPr>
+        <w:t>sun</w:t>
+      </w:r>
+      <w:r>
+        <w:rPr>
+          <w:rFonts w:cstheme="minorHAnsi"/>
+          <w:color w:val="C00000"/>
+        </w:rPr>
+        <w:t xml:space="preserve"> </w:t>
+      </w:r>
+      <w:r>
+        <w:rPr>
+          <w:rFonts w:cstheme="minorHAnsi"/>
+        </w:rPr>
+        <w:t xml:space="preserve">slowly rise over the </w:t>
+      </w:r>
+      <w:proofErr w:type="spellStart"/>
+      <w:proofErr w:type="gramStart"/>
+      <w:r>
+        <w:rPr>
+          <w:rFonts w:cstheme="minorHAnsi"/>
+        </w:rPr>
+        <w:t>horizon.The</w:t>
+      </w:r>
+      <w:proofErr w:type="spellEnd"/>
+      <w:proofErr w:type="gramEnd"/>
+      <w:r>
+        <w:rPr>
+          <w:rFonts w:cstheme="minorHAnsi"/>
+        </w:rPr>
+        <w:t xml:space="preserve"> </w:t>
+      </w:r>
+      <w:r>
+        <w:rPr>
+          <w:rFonts w:cstheme="minorHAnsi"/>
+          <w:b/>
+          <w:bCs/>
+          <w:color w:val="C00000"/>
+        </w:rPr>
+        <w:t>planet</w:t>
+      </w:r>
+      <w:r>
+        <w:rPr>
+          <w:rFonts w:cstheme="minorHAnsi"/>
+          <w:color w:val="C00000"/>
+        </w:rPr>
+        <w:t xml:space="preserve"> </w:t>
+      </w:r>
+      <w:r>
+        <w:rPr>
+          <w:rFonts w:cstheme="minorHAnsi"/>
+        </w:rPr>
+        <w:t xml:space="preserve">was known for its </w:t>
+      </w:r>
+      <w:r>
+        <w:rPr>
+          <w:rFonts w:cstheme="minorHAnsi"/>
+          <w:b/>
+          <w:bCs/>
+          <w:color w:val="C00000"/>
+        </w:rPr>
+        <w:t>advanced technology</w:t>
+      </w:r>
+      <w:r>
+        <w:rPr>
+          <w:rFonts w:cstheme="minorHAnsi"/>
+          <w:color w:val="C00000"/>
+        </w:rPr>
+        <w:t xml:space="preserve"> </w:t>
+      </w:r>
+      <w:r>
+        <w:rPr>
+          <w:rFonts w:cstheme="minorHAnsi"/>
+        </w:rPr>
+        <w:t xml:space="preserve">and cleverness, and I was determined to find out what was so special about </w:t>
+      </w:r>
+      <w:proofErr w:type="spellStart"/>
+      <w:r>
+        <w:rPr>
+          <w:rFonts w:cstheme="minorHAnsi"/>
+        </w:rPr>
+        <w:t>it.Suddenly</w:t>
+      </w:r>
+      <w:proofErr w:type="spellEnd"/>
+      <w:r>
+        <w:rPr>
+          <w:rFonts w:cstheme="minorHAnsi"/>
+        </w:rPr>
+        <w:t xml:space="preserve">, a deep rumbling sound echoed across the crater and a giant </w:t>
+      </w:r>
+      <w:r>
+        <w:rPr>
+          <w:rFonts w:cstheme="minorHAnsi"/>
+          <w:b/>
+          <w:bCs/>
+          <w:color w:val="C00000"/>
+        </w:rPr>
+        <w:t>spaceship</w:t>
+      </w:r>
+      <w:r>
+        <w:rPr>
+          <w:rFonts w:cstheme="minorHAnsi"/>
+          <w:color w:val="C00000"/>
+        </w:rPr>
+        <w:t xml:space="preserve"> </w:t>
+      </w:r>
+      <w:r>
+        <w:rPr>
+          <w:rFonts w:cstheme="minorHAnsi"/>
+        </w:rPr>
+        <w:t xml:space="preserve">appeared in the sky. It was huge - almost twice the size of Vega-5 - and I couldn't believe my </w:t>
+      </w:r>
+      <w:proofErr w:type="spellStart"/>
+      <w:proofErr w:type="gramStart"/>
+      <w:r>
+        <w:rPr>
+          <w:rFonts w:cstheme="minorHAnsi"/>
+        </w:rPr>
+        <w:t>eyes.I</w:t>
+      </w:r>
+      <w:proofErr w:type="spellEnd"/>
+      <w:proofErr w:type="gramEnd"/>
+      <w:r>
+        <w:rPr>
+          <w:rFonts w:cstheme="minorHAnsi"/>
+        </w:rPr>
+        <w:t xml:space="preserve"> quickly ran back to the nearby village and told my friends what I had seen. They were amazed, and we all agreed to investigate </w:t>
+      </w:r>
+      <w:proofErr w:type="spellStart"/>
+      <w:proofErr w:type="gramStart"/>
+      <w:r>
+        <w:rPr>
+          <w:rFonts w:cstheme="minorHAnsi"/>
+        </w:rPr>
+        <w:t>together.We</w:t>
+      </w:r>
+      <w:proofErr w:type="spellEnd"/>
+      <w:proofErr w:type="gramEnd"/>
+      <w:r>
+        <w:rPr>
+          <w:rFonts w:cstheme="minorHAnsi"/>
+        </w:rPr>
+        <w:t xml:space="preserve"> set off for the crater, armed with our courage and determination. As we approached the </w:t>
+      </w:r>
+      <w:r>
+        <w:rPr>
+          <w:rFonts w:cstheme="minorHAnsi"/>
+          <w:b/>
+          <w:bCs/>
+          <w:color w:val="C00000"/>
+        </w:rPr>
+        <w:t>spaceship</w:t>
+      </w:r>
+      <w:r>
+        <w:rPr>
+          <w:rFonts w:cstheme="minorHAnsi"/>
+        </w:rPr>
+        <w:t xml:space="preserve">, a strange </w:t>
+      </w:r>
+      <w:r>
+        <w:rPr>
+          <w:rFonts w:cstheme="minorHAnsi"/>
+          <w:b/>
+          <w:bCs/>
+          <w:color w:val="C00000"/>
+        </w:rPr>
+        <w:t>force field</w:t>
+      </w:r>
+      <w:r>
+        <w:rPr>
+          <w:rFonts w:cstheme="minorHAnsi"/>
+          <w:color w:val="C00000"/>
+        </w:rPr>
+        <w:t xml:space="preserve"> </w:t>
+      </w:r>
+      <w:r>
+        <w:rPr>
+          <w:rFonts w:cstheme="minorHAnsi"/>
+        </w:rPr>
+        <w:t xml:space="preserve">was activated, blocking our path. We had to be clever and work together to find a way </w:t>
+      </w:r>
+      <w:proofErr w:type="spellStart"/>
+      <w:proofErr w:type="gramStart"/>
+      <w:r>
+        <w:rPr>
+          <w:rFonts w:cstheme="minorHAnsi"/>
+        </w:rPr>
+        <w:t>through.After</w:t>
+      </w:r>
+      <w:proofErr w:type="spellEnd"/>
+      <w:proofErr w:type="gramEnd"/>
+      <w:r>
+        <w:rPr>
+          <w:rFonts w:cstheme="minorHAnsi"/>
+        </w:rPr>
+        <w:t xml:space="preserve"> a few moments of brainstorming, we figured out a way to use the </w:t>
+      </w:r>
+      <w:r>
+        <w:rPr>
+          <w:rFonts w:cstheme="minorHAnsi"/>
+          <w:b/>
+          <w:bCs/>
+          <w:color w:val="C00000"/>
+        </w:rPr>
+        <w:t>advanced technology</w:t>
+      </w:r>
+      <w:r>
+        <w:rPr>
+          <w:rFonts w:cstheme="minorHAnsi"/>
+          <w:color w:val="C00000"/>
+        </w:rPr>
+        <w:t xml:space="preserve"> </w:t>
+      </w:r>
+      <w:r>
+        <w:rPr>
+          <w:rFonts w:cstheme="minorHAnsi"/>
+        </w:rPr>
+        <w:t xml:space="preserve">from Vega-5 to deactivate the </w:t>
+      </w:r>
+      <w:r>
+        <w:rPr>
+          <w:rFonts w:cstheme="minorHAnsi"/>
+          <w:b/>
+          <w:bCs/>
+          <w:color w:val="C00000"/>
+        </w:rPr>
+        <w:t>force field</w:t>
+      </w:r>
+      <w:r>
+        <w:rPr>
+          <w:rFonts w:cstheme="minorHAnsi"/>
+        </w:rPr>
+        <w:t xml:space="preserve">. Once we stepped inside the </w:t>
+      </w:r>
+      <w:r>
+        <w:rPr>
+          <w:rFonts w:cstheme="minorHAnsi"/>
+          <w:b/>
+          <w:bCs/>
+          <w:color w:val="C00000"/>
+        </w:rPr>
+        <w:t>spaceship</w:t>
+      </w:r>
+      <w:r>
+        <w:rPr>
+          <w:rFonts w:cstheme="minorHAnsi"/>
+        </w:rPr>
+        <w:t xml:space="preserve">, we were met by a friendly </w:t>
+      </w:r>
+      <w:r>
+        <w:rPr>
+          <w:rFonts w:cstheme="minorHAnsi"/>
+          <w:b/>
+          <w:bCs/>
+          <w:color w:val="C00000"/>
+        </w:rPr>
+        <w:t>alien</w:t>
+      </w:r>
+      <w:r>
+        <w:rPr>
+          <w:rFonts w:cstheme="minorHAnsi"/>
+        </w:rPr>
+        <w:t xml:space="preserve">, who welcomed us </w:t>
+      </w:r>
+      <w:proofErr w:type="spellStart"/>
+      <w:proofErr w:type="gramStart"/>
+      <w:r>
+        <w:rPr>
+          <w:rFonts w:cstheme="minorHAnsi"/>
+        </w:rPr>
+        <w:t>aboard.We</w:t>
+      </w:r>
+      <w:proofErr w:type="spellEnd"/>
+      <w:proofErr w:type="gramEnd"/>
+      <w:r>
+        <w:rPr>
+          <w:rFonts w:cstheme="minorHAnsi"/>
+        </w:rPr>
+        <w:t xml:space="preserve"> couldn't believe it - we had stumbled upon a secret </w:t>
+      </w:r>
+      <w:r>
+        <w:rPr>
+          <w:rFonts w:cstheme="minorHAnsi"/>
+          <w:b/>
+          <w:bCs/>
+          <w:color w:val="C00000"/>
+        </w:rPr>
+        <w:t>alien mission</w:t>
+      </w:r>
+      <w:r>
+        <w:rPr>
+          <w:rFonts w:cstheme="minorHAnsi"/>
+          <w:color w:val="C00000"/>
+        </w:rPr>
+        <w:t xml:space="preserve"> </w:t>
+      </w:r>
+      <w:r>
+        <w:rPr>
+          <w:rFonts w:cstheme="minorHAnsi"/>
+        </w:rPr>
+        <w:t>and we were about to take part in a great adventure! Our cleverness, friendship and teamwork had helped us discover the amazing world of Vega-5.</w:t>
+      </w:r>
+    </w:p>
+    <w:p>
+      <w:pPr>
+        <w:spacing w:after="0"/>
+        <w:rPr>
+          <w:rFonts w:cstheme="minorHAnsi"/>
+          <w:b/>
+          <w:bCs/>
+        </w:rPr>
+      </w:pPr>
+      <w:r>
+        <w:rPr>
+          <w:rFonts w:cstheme="minorHAnsi"/>
+          <w:b/>
+          <w:bCs/>
+        </w:rPr>
+        <w:t xml:space="preserve">15/226 </w:t>
+      </w:r>
+      <w:r>
+        <w:rPr>
+          <w:rFonts w:cstheme="minorHAnsi"/>
+          <w:b/>
+          <w:bCs/>
+        </w:rPr>
+        <w:sym w:font="Wingdings" w:char="F0E0"/>
+      </w:r>
+      <w:r>
+        <w:rPr>
+          <w:rFonts w:cstheme="minorHAnsi"/>
+          <w:b/>
+          <w:bCs/>
+        </w:rPr>
+        <w:t xml:space="preserve"> 1 sci-fi word per 15.1 words</w:t>
+      </w:r>
+    </w:p>
+    <w:p>
+      <w:pPr>
+        <w:spacing w:after="0"/>
+        <w:rPr>
+          <w:rFonts w:cstheme="minorHAnsi"/>
+        </w:rPr>
+      </w:pPr>
+    </w:p>
+    <w:p>
+      <w:pPr>
+        <w:spacing w:after="0"/>
+        <w:rPr>
+          <w:rFonts w:cstheme="minorHAnsi"/>
+        </w:rPr>
+      </w:pPr>
+      <w:r>
+        <w:rPr>
+          <w:rFonts w:cstheme="minorHAnsi"/>
+        </w:rPr>
+        <w:t xml:space="preserve">Once upon a time, in a </w:t>
+      </w:r>
+      <w:r>
+        <w:rPr>
+          <w:rFonts w:cstheme="minorHAnsi"/>
+          <w:b/>
+          <w:bCs/>
+          <w:color w:val="C00000"/>
+        </w:rPr>
+        <w:t>world</w:t>
+      </w:r>
+      <w:r>
+        <w:rPr>
+          <w:rFonts w:cstheme="minorHAnsi"/>
+          <w:color w:val="C00000"/>
+        </w:rPr>
+        <w:t xml:space="preserve"> </w:t>
+      </w:r>
+      <w:r>
+        <w:rPr>
+          <w:rFonts w:cstheme="minorHAnsi"/>
+        </w:rPr>
+        <w:t xml:space="preserve">far away, there lived a group of special children. They weren't like the other children, for they had a special </w:t>
+      </w:r>
+      <w:r>
+        <w:rPr>
+          <w:rFonts w:cstheme="minorHAnsi"/>
+          <w:b/>
+          <w:bCs/>
+          <w:color w:val="C00000"/>
+        </w:rPr>
+        <w:t>power</w:t>
+      </w:r>
+      <w:r>
+        <w:rPr>
+          <w:rFonts w:cstheme="minorHAnsi"/>
+        </w:rPr>
+        <w:t xml:space="preserve">. They were smart, brave and always looking for a </w:t>
+      </w:r>
+      <w:proofErr w:type="spellStart"/>
+      <w:proofErr w:type="gramStart"/>
+      <w:r>
+        <w:rPr>
+          <w:rFonts w:cstheme="minorHAnsi"/>
+        </w:rPr>
+        <w:t>challenge.One</w:t>
+      </w:r>
+      <w:proofErr w:type="spellEnd"/>
+      <w:proofErr w:type="gramEnd"/>
+      <w:r>
+        <w:rPr>
+          <w:rFonts w:cstheme="minorHAnsi"/>
+        </w:rPr>
+        <w:t xml:space="preserve"> day, a mysterious </w:t>
+      </w:r>
+      <w:r>
+        <w:rPr>
+          <w:rFonts w:cstheme="minorHAnsi"/>
+          <w:b/>
+          <w:bCs/>
+          <w:color w:val="C00000"/>
+        </w:rPr>
+        <w:t>spaceship</w:t>
+      </w:r>
+      <w:r>
+        <w:rPr>
+          <w:rFonts w:cstheme="minorHAnsi"/>
+          <w:color w:val="C00000"/>
+        </w:rPr>
+        <w:t xml:space="preserve"> </w:t>
+      </w:r>
+      <w:r>
+        <w:rPr>
+          <w:rFonts w:cstheme="minorHAnsi"/>
+        </w:rPr>
+        <w:t xml:space="preserve">arrived and the children were invited aboard. Inside the </w:t>
+      </w:r>
+      <w:r>
+        <w:rPr>
+          <w:rFonts w:cstheme="minorHAnsi"/>
+          <w:b/>
+          <w:bCs/>
+          <w:color w:val="C00000"/>
+        </w:rPr>
+        <w:t>spaceship</w:t>
+      </w:r>
+      <w:r>
+        <w:rPr>
+          <w:rFonts w:cstheme="minorHAnsi"/>
+        </w:rPr>
+        <w:t xml:space="preserve">, they found a strange and </w:t>
+      </w:r>
+      <w:r>
+        <w:rPr>
+          <w:rFonts w:cstheme="minorHAnsi"/>
+          <w:b/>
+          <w:bCs/>
+          <w:color w:val="C00000"/>
+        </w:rPr>
+        <w:t>advanced technology</w:t>
+      </w:r>
+      <w:r>
+        <w:rPr>
+          <w:rFonts w:cstheme="minorHAnsi"/>
+          <w:color w:val="C00000"/>
+        </w:rPr>
+        <w:t xml:space="preserve"> </w:t>
+      </w:r>
+      <w:r>
+        <w:rPr>
+          <w:rFonts w:cstheme="minorHAnsi"/>
+        </w:rPr>
+        <w:t xml:space="preserve">that was beyond anything they had ever seen before. The </w:t>
+      </w:r>
+      <w:r>
+        <w:rPr>
+          <w:rFonts w:cstheme="minorHAnsi"/>
+          <w:b/>
+          <w:bCs/>
+          <w:color w:val="C00000"/>
+        </w:rPr>
+        <w:t>ship</w:t>
+      </w:r>
+      <w:r>
+        <w:rPr>
+          <w:rFonts w:cstheme="minorHAnsi"/>
+          <w:color w:val="C00000"/>
+        </w:rPr>
+        <w:t xml:space="preserve"> </w:t>
+      </w:r>
+      <w:r>
+        <w:rPr>
+          <w:rFonts w:cstheme="minorHAnsi"/>
+        </w:rPr>
+        <w:t xml:space="preserve">was a </w:t>
+      </w:r>
+      <w:r>
+        <w:rPr>
+          <w:rFonts w:cstheme="minorHAnsi"/>
+          <w:b/>
+          <w:bCs/>
+          <w:color w:val="C00000"/>
+        </w:rPr>
+        <w:t>time machine</w:t>
+      </w:r>
+      <w:r>
+        <w:rPr>
+          <w:rFonts w:cstheme="minorHAnsi"/>
+          <w:color w:val="C00000"/>
+        </w:rPr>
+        <w:t xml:space="preserve"> </w:t>
+      </w:r>
+      <w:r>
+        <w:rPr>
+          <w:rFonts w:cstheme="minorHAnsi"/>
+        </w:rPr>
+        <w:t xml:space="preserve">and it could take them to any </w:t>
+      </w:r>
+      <w:r>
+        <w:rPr>
+          <w:rFonts w:cstheme="minorHAnsi"/>
+          <w:b/>
+          <w:bCs/>
+          <w:color w:val="C00000"/>
+        </w:rPr>
+        <w:t>time</w:t>
+      </w:r>
+      <w:r>
+        <w:rPr>
+          <w:rFonts w:cstheme="minorHAnsi"/>
+          <w:color w:val="C00000"/>
+        </w:rPr>
+        <w:t xml:space="preserve"> </w:t>
+      </w:r>
+      <w:r>
+        <w:rPr>
+          <w:rFonts w:cstheme="minorHAnsi"/>
+        </w:rPr>
+        <w:t xml:space="preserve">in the </w:t>
+      </w:r>
+      <w:proofErr w:type="spellStart"/>
+      <w:proofErr w:type="gramStart"/>
+      <w:r>
+        <w:rPr>
+          <w:rFonts w:cstheme="minorHAnsi"/>
+          <w:b/>
+          <w:bCs/>
+          <w:color w:val="C00000"/>
+        </w:rPr>
+        <w:t>future</w:t>
+      </w:r>
+      <w:r>
+        <w:rPr>
+          <w:rFonts w:cstheme="minorHAnsi"/>
+        </w:rPr>
+        <w:t>.The</w:t>
+      </w:r>
+      <w:proofErr w:type="spellEnd"/>
+      <w:proofErr w:type="gramEnd"/>
+      <w:r>
+        <w:rPr>
+          <w:rFonts w:cstheme="minorHAnsi"/>
+        </w:rPr>
+        <w:t xml:space="preserve"> children were excited and decided to explore the </w:t>
+      </w:r>
+      <w:r>
+        <w:rPr>
+          <w:rFonts w:cstheme="minorHAnsi"/>
+          <w:b/>
+          <w:bCs/>
+          <w:color w:val="C00000"/>
+        </w:rPr>
+        <w:t>ship</w:t>
+      </w:r>
+      <w:r>
+        <w:rPr>
+          <w:rFonts w:cstheme="minorHAnsi"/>
+        </w:rPr>
+        <w:t xml:space="preserve">. They soon realized that </w:t>
+      </w:r>
+      <w:proofErr w:type="gramStart"/>
+      <w:r>
+        <w:rPr>
+          <w:rFonts w:cstheme="minorHAnsi"/>
+        </w:rPr>
+        <w:t>in order to</w:t>
+      </w:r>
+      <w:proofErr w:type="gramEnd"/>
+      <w:r>
+        <w:rPr>
+          <w:rFonts w:cstheme="minorHAnsi"/>
+        </w:rPr>
+        <w:t xml:space="preserve"> </w:t>
+      </w:r>
+      <w:r>
+        <w:rPr>
+          <w:rFonts w:cstheme="minorHAnsi"/>
+          <w:b/>
+          <w:bCs/>
+          <w:color w:val="C00000"/>
+        </w:rPr>
+        <w:t>travel</w:t>
+      </w:r>
+      <w:r>
+        <w:rPr>
+          <w:rFonts w:cstheme="minorHAnsi"/>
+          <w:color w:val="C00000"/>
+        </w:rPr>
+        <w:t xml:space="preserve"> </w:t>
+      </w:r>
+      <w:r>
+        <w:rPr>
+          <w:rFonts w:cstheme="minorHAnsi"/>
+        </w:rPr>
+        <w:t xml:space="preserve">in </w:t>
+      </w:r>
+      <w:r>
+        <w:rPr>
+          <w:rFonts w:cstheme="minorHAnsi"/>
+          <w:b/>
+          <w:bCs/>
+          <w:color w:val="C00000"/>
+        </w:rPr>
+        <w:t>time</w:t>
+      </w:r>
+      <w:r>
+        <w:rPr>
+          <w:rFonts w:cstheme="minorHAnsi"/>
+        </w:rPr>
+        <w:t xml:space="preserve">, they must work together and use their cleverness. With teamwork and determination, they were able to </w:t>
+      </w:r>
+      <w:r>
+        <w:rPr>
+          <w:rFonts w:cstheme="minorHAnsi"/>
+          <w:b/>
+          <w:bCs/>
+          <w:color w:val="C00000"/>
+        </w:rPr>
+        <w:t>travel</w:t>
+      </w:r>
+      <w:r>
+        <w:rPr>
+          <w:rFonts w:cstheme="minorHAnsi"/>
+          <w:color w:val="C00000"/>
+        </w:rPr>
+        <w:t xml:space="preserve"> </w:t>
+      </w:r>
+      <w:r>
+        <w:rPr>
+          <w:rFonts w:cstheme="minorHAnsi"/>
+        </w:rPr>
+        <w:t xml:space="preserve">to the </w:t>
+      </w:r>
+      <w:proofErr w:type="spellStart"/>
+      <w:proofErr w:type="gramStart"/>
+      <w:r>
+        <w:rPr>
+          <w:rFonts w:cstheme="minorHAnsi"/>
+          <w:b/>
+          <w:bCs/>
+          <w:color w:val="C00000"/>
+        </w:rPr>
+        <w:t>future</w:t>
+      </w:r>
+      <w:r>
+        <w:rPr>
+          <w:rFonts w:cstheme="minorHAnsi"/>
+        </w:rPr>
+        <w:t>.In</w:t>
+      </w:r>
+      <w:proofErr w:type="spellEnd"/>
+      <w:proofErr w:type="gramEnd"/>
+      <w:r>
+        <w:rPr>
+          <w:rFonts w:cstheme="minorHAnsi"/>
+        </w:rPr>
+        <w:t xml:space="preserve"> the </w:t>
+      </w:r>
+      <w:r>
+        <w:rPr>
+          <w:rFonts w:cstheme="minorHAnsi"/>
+          <w:b/>
+          <w:bCs/>
+          <w:color w:val="C00000"/>
+        </w:rPr>
+        <w:t>future</w:t>
+      </w:r>
+      <w:r>
+        <w:rPr>
+          <w:rFonts w:cstheme="minorHAnsi"/>
+        </w:rPr>
+        <w:t xml:space="preserve">, the children encountered a </w:t>
+      </w:r>
+      <w:r>
+        <w:rPr>
+          <w:rFonts w:cstheme="minorHAnsi"/>
+          <w:b/>
+          <w:bCs/>
+          <w:color w:val="C00000"/>
+        </w:rPr>
+        <w:t>world</w:t>
+      </w:r>
+      <w:r>
+        <w:rPr>
+          <w:rFonts w:cstheme="minorHAnsi"/>
+          <w:color w:val="C00000"/>
+        </w:rPr>
+        <w:t xml:space="preserve"> </w:t>
+      </w:r>
+      <w:r>
+        <w:rPr>
+          <w:rFonts w:cstheme="minorHAnsi"/>
+        </w:rPr>
+        <w:t xml:space="preserve">filled with danger, adventure and mystery. Together, they used their </w:t>
+      </w:r>
+      <w:r>
+        <w:rPr>
+          <w:rFonts w:cstheme="minorHAnsi"/>
+          <w:b/>
+          <w:bCs/>
+          <w:color w:val="C00000"/>
+        </w:rPr>
+        <w:t>intelligence</w:t>
+      </w:r>
+      <w:r>
+        <w:rPr>
+          <w:rFonts w:cstheme="minorHAnsi"/>
+          <w:color w:val="C00000"/>
+        </w:rPr>
+        <w:t xml:space="preserve"> </w:t>
+      </w:r>
+      <w:r>
+        <w:rPr>
+          <w:rFonts w:cstheme="minorHAnsi"/>
+        </w:rPr>
+        <w:t xml:space="preserve">and friendship to face the unknown and make their way back </w:t>
+      </w:r>
+      <w:proofErr w:type="spellStart"/>
+      <w:proofErr w:type="gramStart"/>
+      <w:r>
+        <w:rPr>
+          <w:rFonts w:cstheme="minorHAnsi"/>
+        </w:rPr>
+        <w:t>home.Consequently</w:t>
+      </w:r>
+      <w:proofErr w:type="spellEnd"/>
+      <w:proofErr w:type="gramEnd"/>
+      <w:r>
+        <w:rPr>
+          <w:rFonts w:cstheme="minorHAnsi"/>
+        </w:rPr>
+        <w:t xml:space="preserve">, their cleverness, friendship and teamwork had saved the day. The children returned to their </w:t>
+      </w:r>
+      <w:r>
+        <w:rPr>
+          <w:rFonts w:cstheme="minorHAnsi"/>
+          <w:b/>
+          <w:bCs/>
+          <w:color w:val="C00000"/>
+        </w:rPr>
+        <w:t>world</w:t>
+      </w:r>
+      <w:r>
+        <w:rPr>
+          <w:rFonts w:cstheme="minorHAnsi"/>
+          <w:color w:val="C00000"/>
+        </w:rPr>
+        <w:t xml:space="preserve"> </w:t>
+      </w:r>
+      <w:r>
+        <w:rPr>
+          <w:rFonts w:cstheme="minorHAnsi"/>
+        </w:rPr>
+        <w:t>a little bit wiser, a little bit braver and a little bit closer. The end.</w:t>
+      </w:r>
+    </w:p>
+    <w:p>
+      <w:pPr>
+        <w:spacing w:after="0"/>
+        <w:rPr>
+          <w:rFonts w:cstheme="minorHAnsi"/>
+          <w:b/>
+          <w:bCs/>
+        </w:rPr>
+      </w:pPr>
+      <w:r>
+        <w:rPr>
+          <w:rFonts w:cstheme="minorHAnsi"/>
+          <w:b/>
+          <w:bCs/>
+        </w:rPr>
+        <w:t xml:space="preserve">20/184 </w:t>
+      </w:r>
+      <w:r>
+        <w:rPr>
+          <w:rFonts w:cstheme="minorHAnsi"/>
+          <w:b/>
+          <w:bCs/>
+        </w:rPr>
+        <w:sym w:font="Wingdings" w:char="F0E0"/>
+      </w:r>
+      <w:r>
+        <w:rPr>
+          <w:rFonts w:cstheme="minorHAnsi"/>
+          <w:b/>
+          <w:bCs/>
+        </w:rPr>
+        <w:t xml:space="preserve"> 1 sci-fi word per 9.2 words</w:t>
+      </w:r>
+    </w:p>
+    <w:p>
+      <w:pPr>
+        <w:spacing w:after="0"/>
+        <w:rPr>
+          <w:rFonts w:cstheme="minorHAnsi"/>
+        </w:rPr>
+      </w:pPr>
+    </w:p>
+    <w:p>
+      <w:pPr>
+        <w:spacing w:after="0"/>
+        <w:rPr>
+          <w:rFonts w:cstheme="minorHAnsi"/>
+        </w:rPr>
+      </w:pPr>
+      <w:r>
+        <w:rPr>
+          <w:rFonts w:cstheme="minorHAnsi"/>
+        </w:rPr>
+        <w:t xml:space="preserve">A long time ago and far, far away, two friends, </w:t>
+      </w:r>
+      <w:proofErr w:type="gramStart"/>
+      <w:r>
+        <w:rPr>
+          <w:rFonts w:cstheme="minorHAnsi"/>
+        </w:rPr>
+        <w:t>Alton</w:t>
+      </w:r>
+      <w:proofErr w:type="gramEnd"/>
+      <w:r>
+        <w:rPr>
+          <w:rFonts w:cstheme="minorHAnsi"/>
+        </w:rPr>
+        <w:t xml:space="preserve"> and Jodie, lived in a small village on a distant </w:t>
+      </w:r>
+      <w:r>
+        <w:rPr>
+          <w:rFonts w:cstheme="minorHAnsi"/>
+          <w:b/>
+          <w:bCs/>
+          <w:color w:val="C00000"/>
+        </w:rPr>
+        <w:t>planet</w:t>
+      </w:r>
+      <w:r>
+        <w:rPr>
+          <w:rFonts w:cstheme="minorHAnsi"/>
+        </w:rPr>
+        <w:t xml:space="preserve">. Alton and Jodie were clever and always had a knack for inventing things. They loved to tinker with gadgets and </w:t>
+      </w:r>
+      <w:r>
+        <w:rPr>
+          <w:rFonts w:cstheme="minorHAnsi"/>
+          <w:b/>
+          <w:bCs/>
+          <w:color w:val="C00000"/>
+        </w:rPr>
+        <w:t>machines</w:t>
+      </w:r>
+      <w:r>
+        <w:rPr>
+          <w:rFonts w:cstheme="minorHAnsi"/>
+          <w:color w:val="C00000"/>
+        </w:rPr>
+        <w:t xml:space="preserve"> </w:t>
+      </w:r>
+      <w:r>
+        <w:rPr>
+          <w:rFonts w:cstheme="minorHAnsi"/>
+        </w:rPr>
+        <w:t xml:space="preserve">and try to make them better. One day, Alton and Jodie stumbled upon a strange </w:t>
+      </w:r>
+      <w:r>
+        <w:rPr>
+          <w:rFonts w:cstheme="minorHAnsi"/>
+          <w:b/>
+          <w:bCs/>
+          <w:color w:val="C00000"/>
+        </w:rPr>
+        <w:t>discovery</w:t>
+      </w:r>
+      <w:r>
+        <w:rPr>
+          <w:rFonts w:cstheme="minorHAnsi"/>
+        </w:rPr>
+        <w:t xml:space="preserve">. In a secret cave </w:t>
+      </w:r>
+      <w:r>
+        <w:rPr>
+          <w:rFonts w:cstheme="minorHAnsi"/>
+          <w:b/>
+          <w:bCs/>
+          <w:color w:val="C00000"/>
+        </w:rPr>
+        <w:t>deep</w:t>
+      </w:r>
+      <w:r>
+        <w:rPr>
+          <w:rFonts w:cstheme="minorHAnsi"/>
+          <w:color w:val="C00000"/>
+        </w:rPr>
+        <w:t xml:space="preserve"> </w:t>
+      </w:r>
+      <w:r>
+        <w:rPr>
+          <w:rFonts w:cstheme="minorHAnsi"/>
+        </w:rPr>
+        <w:t xml:space="preserve">within the </w:t>
+      </w:r>
+      <w:r>
+        <w:rPr>
+          <w:rFonts w:cstheme="minorHAnsi"/>
+          <w:b/>
+          <w:bCs/>
+          <w:color w:val="C00000"/>
+        </w:rPr>
+        <w:t>planet's core</w:t>
+      </w:r>
+      <w:r>
+        <w:rPr>
+          <w:rFonts w:cstheme="minorHAnsi"/>
+        </w:rPr>
+        <w:t xml:space="preserve">, they uncovered a powerful </w:t>
+      </w:r>
+      <w:r>
+        <w:rPr>
+          <w:rFonts w:cstheme="minorHAnsi"/>
+          <w:b/>
+          <w:bCs/>
+          <w:color w:val="C00000"/>
+        </w:rPr>
+        <w:t>energy source.</w:t>
+      </w:r>
+      <w:r>
+        <w:rPr>
+          <w:rFonts w:cstheme="minorHAnsi"/>
+          <w:color w:val="C00000"/>
+        </w:rPr>
+        <w:t xml:space="preserve"> </w:t>
+      </w:r>
+      <w:r>
+        <w:rPr>
+          <w:rFonts w:cstheme="minorHAnsi"/>
+        </w:rPr>
+        <w:t xml:space="preserve">It had a </w:t>
+      </w:r>
+      <w:r>
+        <w:rPr>
+          <w:rFonts w:cstheme="minorHAnsi"/>
+          <w:b/>
+          <w:bCs/>
+          <w:color w:val="C00000"/>
+        </w:rPr>
+        <w:t>deep</w:t>
+      </w:r>
+      <w:r>
+        <w:rPr>
+          <w:rFonts w:cstheme="minorHAnsi"/>
+        </w:rPr>
+        <w:t xml:space="preserve">, hum that seemed to be coming from a mysterious </w:t>
+      </w:r>
+      <w:r>
+        <w:rPr>
+          <w:rFonts w:cstheme="minorHAnsi"/>
+          <w:b/>
+          <w:bCs/>
+          <w:color w:val="C00000"/>
+        </w:rPr>
+        <w:t>force</w:t>
+      </w:r>
+      <w:r>
+        <w:rPr>
+          <w:rFonts w:cstheme="minorHAnsi"/>
+        </w:rPr>
+        <w:t xml:space="preserve">. Alton and Jodie knew they would need help to unlock the </w:t>
+      </w:r>
+      <w:r>
+        <w:rPr>
+          <w:rFonts w:cstheme="minorHAnsi"/>
+          <w:b/>
+          <w:bCs/>
+          <w:color w:val="C00000"/>
+        </w:rPr>
+        <w:t>energy source</w:t>
+      </w:r>
+      <w:r>
+        <w:rPr>
+          <w:rFonts w:cstheme="minorHAnsi"/>
+        </w:rPr>
+        <w:t xml:space="preserve">, so they decided to enlist the help of their friends. They quickly rounded up their best friends, </w:t>
+      </w:r>
+      <w:proofErr w:type="gramStart"/>
+      <w:r>
+        <w:rPr>
+          <w:rFonts w:cstheme="minorHAnsi"/>
+        </w:rPr>
+        <w:t>Paul</w:t>
+      </w:r>
+      <w:proofErr w:type="gramEnd"/>
+      <w:r>
+        <w:rPr>
+          <w:rFonts w:cstheme="minorHAnsi"/>
+        </w:rPr>
+        <w:t xml:space="preserve"> and Mia, and told them about their </w:t>
+      </w:r>
+      <w:r>
+        <w:rPr>
+          <w:rFonts w:cstheme="minorHAnsi"/>
+          <w:b/>
+          <w:bCs/>
+          <w:color w:val="C00000"/>
+        </w:rPr>
+        <w:t>discovery</w:t>
+      </w:r>
+      <w:r>
+        <w:rPr>
+          <w:rFonts w:cstheme="minorHAnsi"/>
+        </w:rPr>
+        <w:t xml:space="preserve">. Paul and Mia were excited to </w:t>
+      </w:r>
+      <w:proofErr w:type="gramStart"/>
+      <w:r>
+        <w:rPr>
+          <w:rFonts w:cstheme="minorHAnsi"/>
+        </w:rPr>
+        <w:t>help out</w:t>
+      </w:r>
+      <w:proofErr w:type="gramEnd"/>
+      <w:r>
+        <w:rPr>
+          <w:rFonts w:cstheme="minorHAnsi"/>
+        </w:rPr>
+        <w:t xml:space="preserve">, and the four of them worked together to figure out how to access the powerful </w:t>
+      </w:r>
+      <w:r>
+        <w:rPr>
+          <w:rFonts w:cstheme="minorHAnsi"/>
+          <w:b/>
+          <w:bCs/>
+          <w:color w:val="C00000"/>
+        </w:rPr>
+        <w:t>energy source</w:t>
+      </w:r>
+      <w:r>
+        <w:rPr>
+          <w:rFonts w:cstheme="minorHAnsi"/>
+        </w:rPr>
+        <w:t xml:space="preserve">. After a lot of hard work and a few setbacks, they finally managed to unlock the </w:t>
+      </w:r>
+      <w:r>
+        <w:rPr>
+          <w:rFonts w:cstheme="minorHAnsi"/>
+          <w:b/>
+          <w:bCs/>
+          <w:color w:val="C00000"/>
+        </w:rPr>
+        <w:lastRenderedPageBreak/>
+        <w:t>energy source</w:t>
+      </w:r>
+      <w:r>
+        <w:rPr>
+          <w:rFonts w:cstheme="minorHAnsi"/>
+        </w:rPr>
+        <w:t xml:space="preserve">. With the </w:t>
+      </w:r>
+      <w:r>
+        <w:rPr>
+          <w:rFonts w:cstheme="minorHAnsi"/>
+          <w:b/>
+          <w:bCs/>
+          <w:color w:val="C00000"/>
+        </w:rPr>
+        <w:t>energy source</w:t>
+      </w:r>
+      <w:r>
+        <w:rPr>
+          <w:rFonts w:cstheme="minorHAnsi"/>
+          <w:color w:val="C00000"/>
+        </w:rPr>
+        <w:t xml:space="preserve"> </w:t>
+      </w:r>
+      <w:r>
+        <w:rPr>
+          <w:rFonts w:cstheme="minorHAnsi"/>
+        </w:rPr>
+        <w:t xml:space="preserve">unlocked, Alton, Jodie, Paul, and Mia could now use the </w:t>
+      </w:r>
+      <w:r>
+        <w:rPr>
+          <w:rFonts w:cstheme="minorHAnsi"/>
+          <w:b/>
+          <w:bCs/>
+          <w:color w:val="C00000"/>
+        </w:rPr>
+        <w:t>energy</w:t>
+      </w:r>
+      <w:r>
+        <w:rPr>
+          <w:rFonts w:cstheme="minorHAnsi"/>
+          <w:color w:val="C00000"/>
+        </w:rPr>
+        <w:t xml:space="preserve"> </w:t>
+      </w:r>
+      <w:r>
+        <w:rPr>
+          <w:rFonts w:cstheme="minorHAnsi"/>
+        </w:rPr>
+        <w:t xml:space="preserve">to power their inventions and make their </w:t>
+      </w:r>
+      <w:r>
+        <w:rPr>
+          <w:rFonts w:cstheme="minorHAnsi"/>
+          <w:b/>
+          <w:bCs/>
+          <w:color w:val="C00000"/>
+        </w:rPr>
+        <w:t>planet</w:t>
+      </w:r>
+      <w:r>
+        <w:rPr>
+          <w:rFonts w:cstheme="minorHAnsi"/>
+          <w:color w:val="C00000"/>
+        </w:rPr>
+        <w:t xml:space="preserve"> </w:t>
+      </w:r>
+      <w:r>
+        <w:rPr>
+          <w:rFonts w:cstheme="minorHAnsi"/>
+        </w:rPr>
+        <w:t xml:space="preserve">a better place. They had used their cleverness, friendship, and teamwork to do something amazing. The </w:t>
+      </w:r>
+      <w:r>
+        <w:rPr>
+          <w:rFonts w:cstheme="minorHAnsi"/>
+          <w:b/>
+          <w:bCs/>
+          <w:color w:val="C00000"/>
+        </w:rPr>
+        <w:t>energy source</w:t>
+      </w:r>
+      <w:r>
+        <w:rPr>
+          <w:rFonts w:cstheme="minorHAnsi"/>
+          <w:color w:val="C00000"/>
+        </w:rPr>
+        <w:t xml:space="preserve"> </w:t>
+      </w:r>
+      <w:r>
+        <w:rPr>
+          <w:rFonts w:cstheme="minorHAnsi"/>
+        </w:rPr>
+        <w:t xml:space="preserve">went on to power their inventions, and the four friends were hailed as heroes in their village. The </w:t>
+      </w:r>
+      <w:r>
+        <w:rPr>
+          <w:rFonts w:cstheme="minorHAnsi"/>
+          <w:b/>
+          <w:bCs/>
+          <w:color w:val="C00000"/>
+        </w:rPr>
+        <w:t>energy source</w:t>
+      </w:r>
+      <w:r>
+        <w:rPr>
+          <w:rFonts w:cstheme="minorHAnsi"/>
+          <w:color w:val="C00000"/>
+        </w:rPr>
+        <w:t xml:space="preserve"> </w:t>
+      </w:r>
+      <w:r>
+        <w:rPr>
+          <w:rFonts w:cstheme="minorHAnsi"/>
+        </w:rPr>
+        <w:t xml:space="preserve">made their </w:t>
+      </w:r>
+      <w:r>
+        <w:rPr>
+          <w:rFonts w:cstheme="minorHAnsi"/>
+          <w:b/>
+          <w:bCs/>
+          <w:color w:val="C00000"/>
+        </w:rPr>
+        <w:t>planet</w:t>
+      </w:r>
+      <w:r>
+        <w:rPr>
+          <w:rFonts w:cstheme="minorHAnsi"/>
+          <w:color w:val="C00000"/>
+        </w:rPr>
+        <w:t xml:space="preserve"> </w:t>
+      </w:r>
+      <w:r>
+        <w:rPr>
+          <w:rFonts w:cstheme="minorHAnsi"/>
+        </w:rPr>
+        <w:t xml:space="preserve">a brighter, happier place and everyone was thankful for their hard work. Alton and Jodie's friendship and teamwork had made a huge difference in the </w:t>
+      </w:r>
+      <w:r>
+        <w:rPr>
+          <w:rFonts w:cstheme="minorHAnsi"/>
+          <w:b/>
+          <w:bCs/>
+          <w:color w:val="C00000"/>
+        </w:rPr>
+        <w:t>world</w:t>
+      </w:r>
+      <w:r>
+        <w:rPr>
+          <w:rFonts w:cstheme="minorHAnsi"/>
+        </w:rPr>
+        <w:t>, and their legacy lives on to this day.</w:t>
+      </w:r>
+    </w:p>
+    <w:p>
+      <w:pPr>
+        <w:spacing w:after="0"/>
+        <w:rPr>
+          <w:rFonts w:cstheme="minorHAnsi"/>
+          <w:b/>
+          <w:bCs/>
+        </w:rPr>
+      </w:pPr>
+      <w:r>
+        <w:rPr>
+          <w:rFonts w:cstheme="minorHAnsi"/>
+          <w:b/>
+          <w:bCs/>
+        </w:rPr>
+        <w:t xml:space="preserve">28/268 </w:t>
+      </w:r>
+      <w:r>
+        <w:rPr>
+          <w:rFonts w:cstheme="minorHAnsi"/>
+          <w:b/>
+          <w:bCs/>
+        </w:rPr>
+        <w:sym w:font="Wingdings" w:char="F0E0"/>
+      </w:r>
+      <w:r>
+        <w:rPr>
+          <w:rFonts w:cstheme="minorHAnsi"/>
+          <w:b/>
+          <w:bCs/>
+        </w:rPr>
+        <w:t xml:space="preserve"> 1 sci-fi word per 9.6 words</w:t>
+      </w:r>
+    </w:p>
+    <w:p>
+      <w:pPr>
+        <w:spacing w:after="0"/>
+        <w:rPr>
+          <w:rFonts w:cstheme="minorHAnsi"/>
+          <w:b/>
+          <w:bCs/>
+        </w:rPr>
+      </w:pPr>
+    </w:p>
+    <w:p>
+      <w:pPr>
+        <w:spacing w:after="0"/>
+        <w:rPr>
+          <w:rFonts w:cstheme="minorHAnsi"/>
+        </w:rPr>
+      </w:pPr>
+      <w:r>
+        <w:rPr>
+          <w:rFonts w:cstheme="minorHAnsi"/>
+        </w:rPr>
+        <w:t>There was once a group of five friends, who were all incredibly clever and inventive. They were always working together to come up with innovative solutions to the problems that faced their small town.</w:t>
+      </w:r>
+      <w:r>
+        <w:rPr>
+          <w:rFonts w:cstheme="minorHAnsi"/>
+        </w:rPr>
+        <w:t xml:space="preserve"> </w:t>
+      </w:r>
+      <w:r>
+        <w:rPr>
+          <w:rFonts w:cstheme="minorHAnsi"/>
+        </w:rPr>
+        <w:t>One day, a mysterious object appeared in a field near the town. It was a large, round, black disc that no one had ever seen before. The five friends immediately went to investigate, and they quickly realized that the disc was no ordinary object.</w:t>
+      </w:r>
+      <w:r>
+        <w:rPr>
+          <w:rFonts w:cstheme="minorHAnsi"/>
+        </w:rPr>
+        <w:t xml:space="preserve"> </w:t>
+      </w:r>
+      <w:r>
+        <w:rPr>
+          <w:rFonts w:cstheme="minorHAnsi"/>
+        </w:rPr>
+        <w:t xml:space="preserve">Using their cleverness and teamwork, the five friends managed to figure out that the disc was </w:t>
+      </w:r>
+      <w:proofErr w:type="gramStart"/>
+      <w:r>
+        <w:rPr>
+          <w:rFonts w:cstheme="minorHAnsi"/>
+        </w:rPr>
+        <w:t>actually a</w:t>
+      </w:r>
+      <w:proofErr w:type="gramEnd"/>
+      <w:r>
+        <w:rPr>
+          <w:rFonts w:cstheme="minorHAnsi"/>
+        </w:rPr>
+        <w:t xml:space="preserve"> spaceship. After a few days of careful examination, they were able to figure out how to open the door and enter the ship.</w:t>
+      </w:r>
+      <w:r>
+        <w:rPr>
+          <w:rFonts w:cstheme="minorHAnsi"/>
+        </w:rPr>
+        <w:t xml:space="preserve"> </w:t>
+      </w:r>
+      <w:r>
+        <w:rPr>
+          <w:rFonts w:cstheme="minorHAnsi"/>
+        </w:rPr>
+        <w:t>Inside they found a strange and futuristic control room, filled with strange technology they had never seen before. They soon realized that with this technology, they could travel to distant galaxies and explore the unknown.</w:t>
+      </w:r>
+      <w:r>
+        <w:rPr>
+          <w:rFonts w:cstheme="minorHAnsi"/>
+        </w:rPr>
+        <w:t xml:space="preserve"> </w:t>
+      </w:r>
+      <w:r>
+        <w:rPr>
+          <w:rFonts w:cstheme="minorHAnsi"/>
+        </w:rPr>
+        <w:t>The five friends quickly realized that they could be pioneers of a new space exploration mission, and that together they could unlock the mysteries of the universe. With excitement and enthusiasm, they began to plan their journey.</w:t>
+      </w:r>
+      <w:r>
+        <w:rPr>
+          <w:rFonts w:cstheme="minorHAnsi"/>
+        </w:rPr>
+        <w:t xml:space="preserve"> </w:t>
+      </w:r>
+      <w:r>
+        <w:rPr>
+          <w:rFonts w:cstheme="minorHAnsi"/>
+        </w:rPr>
+        <w:t xml:space="preserve">And so, with the help of their cleverness, </w:t>
+      </w:r>
+      <w:proofErr w:type="gramStart"/>
+      <w:r>
+        <w:rPr>
+          <w:rFonts w:cstheme="minorHAnsi"/>
+        </w:rPr>
+        <w:t>friendship</w:t>
+      </w:r>
+      <w:proofErr w:type="gramEnd"/>
+      <w:r>
+        <w:rPr>
+          <w:rFonts w:cstheme="minorHAnsi"/>
+        </w:rPr>
+        <w:t xml:space="preserve"> and teamwork, the five friends set off on a journey to explore the universe, and to find out what lies beyond.</w:t>
+      </w:r>
+    </w:p>
+    <w:p>
+      <w:pPr>
+        <w:spacing w:after="0"/>
+        <w:rPr>
+          <w:rFonts w:cstheme="minorHAnsi"/>
+        </w:rPr>
+      </w:pPr>
+    </w:p>
+    <w:p>
+      <w:pPr>
+        <w:spacing w:after="0"/>
+        <w:rPr>
+          <w:rFonts w:cstheme="minorHAnsi"/>
+        </w:rPr>
+      </w:pPr>
+    </w:p>
+    <w:p>
+      <w:pPr>
+        <w:spacing w:after="0"/>
+        <w:rPr>
+          <w:rFonts w:cstheme="minorHAnsi"/>
+        </w:rPr>
+      </w:pPr>
+      <w:r>
+        <w:rPr>
+          <w:rFonts w:cstheme="minorHAnsi"/>
+        </w:rPr>
+        <w:t>HORROR</w:t>
+      </w:r>
+    </w:p>
+    <w:p>
+      <w:pPr>
+        <w:spacing w:after="0"/>
+        <w:rPr>
+          <w:rFonts w:cstheme="minorHAnsi"/>
+        </w:rPr>
+      </w:pPr>
+    </w:p>
+    <w:p>
+      <w:pPr>
+        <w:spacing w:after="0"/>
+        <w:rPr>
+          <w:rFonts w:cstheme="minorHAnsi"/>
+        </w:rPr>
+      </w:pPr>
+    </w:p>
+    <w:p>
+      <w:pPr>
+        <w:spacing w:after="0"/>
+        <w:rPr>
+          <w:rFonts w:cstheme="minorHAnsi"/>
+        </w:rPr>
+      </w:pPr>
+      <w:r>
+        <w:rPr>
+          <w:rFonts w:cstheme="minorHAnsi"/>
+          <w:color w:val="353740"/>
+        </w:rPr>
+        <w:t>There is a mysterious forest on the outskirts of town, where nobody ever goes. It's said that strange things lurk in its depths, and the locals have long warned children to stay away. But one day, five brave and curious fifth-grade friends decided to ignore the warnings and explore the forest. With a bit of cleverness and teamwork, they were able to make their way through the thick trees and strange creatures. At the center of the forest, they came across a dark and eerie cave. The friends were afraid, but they also wanted to find out what was inside. They huddled together and decided to split up to investigate. Little did they know that the cave was home to something much darker than any of them had ever imagined. As each of them ventured deeper into the cave, they soon realized that they were being hunted by something sinister. The friends found themselves in a desperate situation, and they had to rely on their wits, cleverness, and friendship to make it out alive. With their courage, teamwork, and strength, they were able to make it out of the cave and back to safety in the town. From then on, the friends made sure never to underestimate the power of cleverness, friendship, and teamwork.</w:t>
+      </w:r>
+      <w:r>
+        <w:rPr>
+          <w:rFonts w:cstheme="minorHAnsi"/>
+        </w:rPr>
+        <w:t xml:space="preserve"> </w:t>
+      </w:r>
+    </w:p>
+    <w:p>
+      <w:pPr>
+        <w:spacing w:after="0"/>
+        <w:rPr>
+          <w:rFonts w:cstheme="minorHAnsi"/>
+        </w:rPr>
+      </w:pPr>
+    </w:p>
+    <w:p>
+      <w:pPr>
+        <w:spacing w:after="0"/>
+        <w:rPr>
+          <w:rFonts w:cstheme="minorHAnsi"/>
+        </w:rPr>
+      </w:pPr>
+      <w:r>
+        <w:rPr>
+          <w:rFonts w:cstheme="minorHAnsi"/>
+        </w:rPr>
+        <w:t xml:space="preserve">There is a small town located in the mountains of Northern California called Pine Valley. It is a small town filled with friendly people, but it also has dark secrets.  Two best friends, </w:t>
+      </w:r>
+      <w:proofErr w:type="gramStart"/>
+      <w:r>
+        <w:rPr>
+          <w:rFonts w:cstheme="minorHAnsi"/>
+        </w:rPr>
+        <w:t>Mary</w:t>
+      </w:r>
+      <w:proofErr w:type="gramEnd"/>
+      <w:r>
+        <w:rPr>
+          <w:rFonts w:cstheme="minorHAnsi"/>
+        </w:rPr>
+        <w:t xml:space="preserve"> and Sarah, had been inseparable since they were little. They were always playing together, going on adventures, and exploring the mountains and forests near Pine Valley.  One day, while they were out exploring, they discovered an </w:t>
+      </w:r>
+      <w:proofErr w:type="gramStart"/>
+      <w:r>
+        <w:rPr>
+          <w:rFonts w:cstheme="minorHAnsi"/>
+        </w:rPr>
+        <w:t>old abandoned</w:t>
+      </w:r>
+      <w:proofErr w:type="gramEnd"/>
+      <w:r>
+        <w:rPr>
+          <w:rFonts w:cstheme="minorHAnsi"/>
+        </w:rPr>
+        <w:t xml:space="preserve"> house in the woods. They were curious and decided to venture inside. As </w:t>
+      </w:r>
+      <w:r>
+        <w:rPr>
+          <w:rFonts w:cstheme="minorHAnsi"/>
+        </w:rPr>
+        <w:lastRenderedPageBreak/>
+        <w:t xml:space="preserve">soon as they opened the door, they were hit by a putrid smell. The stench was so strong that it made them both gag.  The two friends continued to explore the house, but soon enough, they started to hear strange noises coming from all around them. Mary and Sarah were scared, but their determination never wavered. They decided to bravely move forward and investigate.  As they moved deeper into the house, the strange noises became louder and more eerie. Mary and Sarah were both so afraid, but they kept their courage and kept going.  When they reached the center of the house, they were met by a terrifying sight. A creature, that looked like a cross between a human and a monster, was lurking in the darkness. It had sharp claws and eyes that glowed red in the dark.  The creature slowly began to creep closer to Mary and Sarah. The friends were so scared, but they were also bravely determined to fight the creature and make it out of the house alive.  With one last burst of courage, Mary and Sarah ran for the door. The creature followed them, but in the end, the friends managed to escape.  Back in Pine Valley, Mary and Sarah told their story to the other people in town. To this day, no one in Pine Valley has forgotten the courage and determination of Mary and Sarah as they bravely faced the creature. </w:t>
+      </w:r>
+    </w:p>
+    <w:p>
+      <w:pPr>
+        <w:spacing w:after="0"/>
+        <w:rPr>
+          <w:rFonts w:cstheme="minorHAnsi"/>
+        </w:rPr>
+      </w:pPr>
+    </w:p>
+    <w:p>
+      <w:pPr>
+        <w:spacing w:after="0"/>
+        <w:rPr>
+          <w:rFonts w:cstheme="minorHAnsi"/>
+        </w:rPr>
+      </w:pPr>
+      <w:r>
+        <w:rPr>
+          <w:rFonts w:cstheme="minorHAnsi"/>
+        </w:rPr>
+        <w:t>FANTASY</w:t>
+      </w:r>
+    </w:p>
+    <w:p>
+      <w:pPr>
+        <w:spacing w:after="0"/>
+        <w:rPr>
+          <w:rFonts w:cstheme="minorHAnsi"/>
+        </w:rPr>
+      </w:pPr>
+    </w:p>
+    <w:p>
+      <w:pPr>
+        <w:spacing w:after="0"/>
+        <w:rPr>
+          <w:rFonts w:cstheme="minorHAnsi"/>
+        </w:rPr>
+      </w:pPr>
+    </w:p>
+    <w:p>
+      <w:pPr>
+        <w:spacing w:after="0"/>
+        <w:rPr>
+          <w:rFonts w:cstheme="minorHAnsi"/>
+        </w:rPr>
+      </w:pPr>
+      <w:r>
+        <w:rPr>
+          <w:rFonts w:cstheme="minorHAnsi"/>
+        </w:rPr>
+        <w:t xml:space="preserve">There was once a kingdom full of magic, adventure, and friendship. The kingdom was made up of </w:t>
+      </w:r>
+      <w:proofErr w:type="gramStart"/>
+      <w:r>
+        <w:rPr>
+          <w:rFonts w:cstheme="minorHAnsi"/>
+        </w:rPr>
+        <w:t>many different kinds of</w:t>
+      </w:r>
+      <w:proofErr w:type="gramEnd"/>
+      <w:r>
+        <w:rPr>
+          <w:rFonts w:cstheme="minorHAnsi"/>
+        </w:rPr>
+        <w:t xml:space="preserve"> people with different magics and abilities. </w:t>
+      </w:r>
+      <w:r>
+        <w:rPr>
+          <w:rFonts w:cstheme="minorHAnsi"/>
+        </w:rPr>
+        <w:t xml:space="preserve"> </w:t>
+      </w:r>
+      <w:r>
+        <w:rPr>
+          <w:rFonts w:cstheme="minorHAnsi"/>
+        </w:rPr>
+        <w:t>The kingdom was ruled by a wise and kind king who made sure to take care of all the people in his kingdom and to ensure their safety. The people of the kingdom were happy and content.</w:t>
+      </w:r>
+      <w:r>
+        <w:rPr>
+          <w:rFonts w:cstheme="minorHAnsi"/>
+        </w:rPr>
+        <w:t xml:space="preserve"> </w:t>
+      </w:r>
+      <w:r>
+        <w:rPr>
+          <w:rFonts w:cstheme="minorHAnsi"/>
+        </w:rPr>
+        <w:t xml:space="preserve">One day, two brave adventurers, a </w:t>
+      </w:r>
+      <w:proofErr w:type="gramStart"/>
+      <w:r>
+        <w:rPr>
+          <w:rFonts w:cstheme="minorHAnsi"/>
+        </w:rPr>
+        <w:t>boy</w:t>
+      </w:r>
+      <w:proofErr w:type="gramEnd"/>
+      <w:r>
+        <w:rPr>
+          <w:rFonts w:cstheme="minorHAnsi"/>
+        </w:rPr>
+        <w:t xml:space="preserve"> and a girl, set out on an adventure to explore the kingdom and to find out what kind of magic and adventure was out there. They quickly became friends and vowed to take on the kingdom's greatest challenges together. </w:t>
+      </w:r>
+      <w:r>
+        <w:rPr>
+          <w:rFonts w:cstheme="minorHAnsi"/>
+        </w:rPr>
+        <w:t xml:space="preserve"> </w:t>
+      </w:r>
+      <w:r>
+        <w:rPr>
+          <w:rFonts w:cstheme="minorHAnsi"/>
+        </w:rPr>
+        <w:t xml:space="preserve">The two friends had to face many obstacles and challenges, but with their determination and friendship, they were able to overcome them all. Along the way, they met new and interesting people and magical creatures, visited places they had never seen before, and learned about different magics and abilities. </w:t>
+      </w:r>
+      <w:r>
+        <w:rPr>
+          <w:rFonts w:cstheme="minorHAnsi"/>
+        </w:rPr>
+        <w:t xml:space="preserve"> </w:t>
+      </w:r>
+      <w:r>
+        <w:rPr>
+          <w:rFonts w:cstheme="minorHAnsi"/>
+        </w:rPr>
+        <w:t xml:space="preserve">Finally, after months of adventure and exploration, the two friends made it to the castle of the king. There, they presented to the king all the things they had seen and learned during their journey. The king was so impressed with their courage and determination, that he granted them a great reward. </w:t>
+      </w:r>
+      <w:r>
+        <w:rPr>
+          <w:rFonts w:cstheme="minorHAnsi"/>
+        </w:rPr>
+        <w:t xml:space="preserve"> </w:t>
+      </w:r>
+      <w:r>
+        <w:rPr>
+          <w:rFonts w:cstheme="minorHAnsi"/>
+        </w:rPr>
+        <w:t xml:space="preserve">The two friends were overjoyed, for their adventure had come to a successful end! From then on, they were known as the Bravest Adventurers in the kingdom, and the people of the kingdom celebrated their courage and determination. </w:t>
+      </w:r>
+      <w:r>
+        <w:rPr>
+          <w:rFonts w:cstheme="minorHAnsi"/>
+        </w:rPr>
+        <w:t xml:space="preserve"> </w:t>
+      </w:r>
+      <w:r>
+        <w:rPr>
+          <w:rFonts w:cstheme="minorHAnsi"/>
+        </w:rPr>
+        <w:t>The kingdom was a better place because of their friendship and determination and will be forever remembered for the magical adventures they shared.</w:t>
+      </w:r>
+    </w:p>
+    <w:p>
+      <w:pPr>
+        <w:spacing w:after="0"/>
+        <w:rPr>
+          <w:rFonts w:cstheme="minorHAnsi"/>
+        </w:rPr>
+      </w:pPr>
+    </w:p>
+    <w:p>
+      <w:pPr>
+        <w:spacing w:after="0"/>
+        <w:rPr>
+          <w:rFonts w:cstheme="minorHAnsi"/>
+        </w:rPr>
+      </w:pPr>
+      <w:r>
+        <w:rPr>
+          <w:rFonts w:cstheme="minorHAnsi"/>
+        </w:rPr>
+        <w:t xml:space="preserve">I knew that something very special was about to happen. </w:t>
+      </w:r>
+      <w:r>
+        <w:rPr>
+          <w:rFonts w:cstheme="minorHAnsi"/>
+        </w:rPr>
+        <w:t xml:space="preserve"> </w:t>
+      </w:r>
+      <w:r>
+        <w:rPr>
+          <w:rFonts w:cstheme="minorHAnsi"/>
+        </w:rPr>
+        <w:t xml:space="preserve">It all started in a small town in the kingdom of </w:t>
+      </w:r>
+      <w:proofErr w:type="spellStart"/>
+      <w:r>
+        <w:rPr>
+          <w:rFonts w:cstheme="minorHAnsi"/>
+        </w:rPr>
+        <w:t>Glorgon</w:t>
+      </w:r>
+      <w:proofErr w:type="spellEnd"/>
+      <w:r>
+        <w:rPr>
+          <w:rFonts w:cstheme="minorHAnsi"/>
+        </w:rPr>
+        <w:t>. It was a peaceful town, and everyone there was friendly and content. But everything changed when a mysterious stranger arrived in town.</w:t>
+      </w:r>
+      <w:r>
+        <w:rPr>
+          <w:rFonts w:cstheme="minorHAnsi"/>
+        </w:rPr>
+        <w:t xml:space="preserve"> </w:t>
+      </w:r>
+      <w:r>
+        <w:rPr>
+          <w:rFonts w:cstheme="minorHAnsi"/>
+        </w:rPr>
+        <w:t xml:space="preserve">His name was </w:t>
+      </w:r>
+      <w:proofErr w:type="spellStart"/>
+      <w:proofErr w:type="gramStart"/>
+      <w:r>
+        <w:rPr>
+          <w:rFonts w:cstheme="minorHAnsi"/>
+        </w:rPr>
+        <w:t>Cronan</w:t>
+      </w:r>
+      <w:proofErr w:type="spellEnd"/>
+      <w:proofErr w:type="gramEnd"/>
+      <w:r>
+        <w:rPr>
+          <w:rFonts w:cstheme="minorHAnsi"/>
+        </w:rPr>
+        <w:t xml:space="preserve"> and he had a magical staff. He told the townspeople that he had come to protect the kingdom from an ancient evil. He explained that the only way to defeat this evil was to bring together a group of brave adventurers, each with a special power, to help him in his quest.</w:t>
+      </w:r>
+      <w:r>
+        <w:rPr>
+          <w:rFonts w:cstheme="minorHAnsi"/>
+        </w:rPr>
+        <w:t xml:space="preserve"> </w:t>
+      </w:r>
+      <w:r>
+        <w:rPr>
+          <w:rFonts w:cstheme="minorHAnsi"/>
+        </w:rPr>
+        <w:t xml:space="preserve">The townsfolk were skeptical at first, but eventually, they decided to take a chance on </w:t>
+      </w:r>
+      <w:proofErr w:type="spellStart"/>
+      <w:r>
+        <w:rPr>
+          <w:rFonts w:cstheme="minorHAnsi"/>
+        </w:rPr>
+        <w:t>Cronan</w:t>
+      </w:r>
+      <w:proofErr w:type="spellEnd"/>
+      <w:r>
+        <w:rPr>
+          <w:rFonts w:cstheme="minorHAnsi"/>
+        </w:rPr>
+        <w:t>. They spread the word around town and soon, four brave adventurers</w:t>
+      </w:r>
+      <w:r>
+        <w:rPr>
+          <w:rFonts w:cstheme="minorHAnsi"/>
+        </w:rPr>
+        <w:t xml:space="preserve">, </w:t>
+      </w:r>
+      <w:r>
+        <w:rPr>
+          <w:rFonts w:cstheme="minorHAnsi"/>
+        </w:rPr>
+        <w:t>an elf, a dwarf, a wizard, and a knight</w:t>
+      </w:r>
+      <w:r>
+        <w:rPr>
+          <w:rFonts w:cstheme="minorHAnsi"/>
+        </w:rPr>
+        <w:t xml:space="preserve">, </w:t>
+      </w:r>
+      <w:r>
+        <w:rPr>
+          <w:rFonts w:cstheme="minorHAnsi"/>
+        </w:rPr>
+        <w:t xml:space="preserve">had come to join </w:t>
+      </w:r>
+      <w:proofErr w:type="spellStart"/>
+      <w:r>
+        <w:rPr>
+          <w:rFonts w:cstheme="minorHAnsi"/>
+        </w:rPr>
+        <w:t>Cronan</w:t>
+      </w:r>
+      <w:proofErr w:type="spellEnd"/>
+      <w:r>
+        <w:rPr>
+          <w:rFonts w:cstheme="minorHAnsi"/>
+        </w:rPr>
+        <w:t xml:space="preserve"> in his quest. </w:t>
+      </w:r>
+      <w:r>
+        <w:rPr>
+          <w:rFonts w:cstheme="minorHAnsi"/>
+        </w:rPr>
+        <w:t xml:space="preserve"> </w:t>
+      </w:r>
+      <w:r>
+        <w:rPr>
+          <w:rFonts w:cstheme="minorHAnsi"/>
+        </w:rPr>
+        <w:t xml:space="preserve">The elf had strength and speed, the dwarf had courage and determination, the wizard had knowledge of ancient magic, and the knight had loyalty and honour. They all set out on their quest, ready to take on any danger that might come their </w:t>
+      </w:r>
+      <w:r>
+        <w:rPr>
+          <w:rFonts w:cstheme="minorHAnsi"/>
+        </w:rPr>
+        <w:lastRenderedPageBreak/>
+        <w:t>way.</w:t>
+      </w:r>
+      <w:r>
+        <w:rPr>
+          <w:rFonts w:cstheme="minorHAnsi"/>
+        </w:rPr>
+        <w:t xml:space="preserve"> </w:t>
+      </w:r>
+      <w:r>
+        <w:rPr>
+          <w:rFonts w:cstheme="minorHAnsi"/>
+        </w:rPr>
+        <w:t xml:space="preserve">The group had to journey through many dangerous places and face many challenges, but with their friendship, determination, and courage, they eventually succeeded in defeating the ancient evil. </w:t>
+      </w:r>
+      <w:r>
+        <w:rPr>
+          <w:rFonts w:cstheme="minorHAnsi"/>
+        </w:rPr>
+        <w:t xml:space="preserve"> </w:t>
+      </w:r>
+      <w:r>
+        <w:rPr>
+          <w:rFonts w:cstheme="minorHAnsi"/>
+        </w:rPr>
+        <w:t xml:space="preserve">The kingdom of </w:t>
+      </w:r>
+      <w:proofErr w:type="spellStart"/>
+      <w:r>
+        <w:rPr>
+          <w:rFonts w:cstheme="minorHAnsi"/>
+        </w:rPr>
+        <w:t>Glorgon</w:t>
+      </w:r>
+      <w:proofErr w:type="spellEnd"/>
+      <w:r>
+        <w:rPr>
+          <w:rFonts w:cstheme="minorHAnsi"/>
+        </w:rPr>
+        <w:t xml:space="preserve"> was safe once again, and the townspeople were forever grateful to the brave adventurers for their courage and bravery. From then on, the townspeople celebrated their heroes every year and their story of friendship and determination was passed down from generation to generation.</w:t>
+      </w:r>
+    </w:p>
+    <w:p>
+      <w:pPr>
+        <w:spacing w:after="0"/>
+        <w:rPr>
+          <w:rFonts w:cstheme="minorHAnsi"/>
+        </w:rPr>
+      </w:pPr>
+    </w:p>
+    <w:p>
+      <w:pPr>
+        <w:spacing w:after="0"/>
+        <w:rPr>
+          <w:rFonts w:cstheme="minorHAnsi"/>
+        </w:rPr>
+      </w:pPr>
+    </w:p>
+    <w:p>
+      <w:pPr>
+        <w:spacing w:after="0"/>
+        <w:rPr>
+          <w:rFonts w:cstheme="minorHAnsi"/>
+        </w:rPr>
+      </w:pPr>
+      <w:r>
+        <w:rPr>
+          <w:rFonts w:cstheme="minorHAnsi"/>
+        </w:rPr>
+        <w:t>REALISTIC FICTION</w:t>
+      </w:r>
+    </w:p>
+    <w:p>
+      <w:pPr>
+        <w:spacing w:after="0"/>
+        <w:rPr>
+          <w:rFonts w:cstheme="minorHAnsi"/>
+        </w:rPr>
+      </w:pPr>
+    </w:p>
+    <w:p>
+      <w:pPr>
+        <w:spacing w:after="0"/>
+        <w:rPr>
+          <w:rFonts w:cstheme="minorHAnsi"/>
+        </w:rPr>
+      </w:pPr>
+    </w:p>
+    <w:p>
+      <w:pPr>
+        <w:spacing w:after="0"/>
+        <w:rPr>
+          <w:rFonts w:cstheme="minorHAnsi"/>
+        </w:rPr>
+      </w:pPr>
+      <w:r>
+        <w:rPr>
+          <w:rFonts w:cstheme="minorHAnsi"/>
+        </w:rPr>
+        <w:t xml:space="preserve">There is a young girl named Abigail who has always been shy and timid. She had always had trouble making friends and was often overlooked at school. But she had a dream of becoming a great athlete one day. </w:t>
+      </w:r>
+      <w:r>
+        <w:rPr>
+          <w:rFonts w:cstheme="minorHAnsi"/>
+        </w:rPr>
+        <w:t xml:space="preserve"> </w:t>
+      </w:r>
+      <w:r>
+        <w:rPr>
+          <w:rFonts w:cstheme="minorHAnsi"/>
+        </w:rPr>
+        <w:t xml:space="preserve">One day, Abigail heard about a track and field competition that was taking place at her school. She was determined to try her best to do well and make a few friends along the way. </w:t>
+      </w:r>
+      <w:r>
+        <w:rPr>
+          <w:rFonts w:cstheme="minorHAnsi"/>
+        </w:rPr>
+        <w:t xml:space="preserve"> </w:t>
+      </w:r>
+      <w:r>
+        <w:rPr>
+          <w:rFonts w:cstheme="minorHAnsi"/>
+        </w:rPr>
+        <w:t xml:space="preserve">At the competition, Abigail was nervous but determined. She pushed herself to the limit and managed to finish the race in first place. Everyone cheered for her as she crossed the finish line, including some of the other competitors. </w:t>
+      </w:r>
+      <w:r>
+        <w:rPr>
+          <w:rFonts w:cstheme="minorHAnsi"/>
+        </w:rPr>
+        <w:t xml:space="preserve"> </w:t>
+      </w:r>
+      <w:r>
+        <w:rPr>
+          <w:rFonts w:cstheme="minorHAnsi"/>
+        </w:rPr>
+        <w:t xml:space="preserve">Abigail couldn't believe her luck. She was not only surprised that she had won the race, but also that she had made a few friends in the process. </w:t>
+      </w:r>
+      <w:r>
+        <w:rPr>
+          <w:rFonts w:cstheme="minorHAnsi"/>
+        </w:rPr>
+        <w:t xml:space="preserve"> </w:t>
+      </w:r>
+      <w:r>
+        <w:rPr>
+          <w:rFonts w:cstheme="minorHAnsi"/>
+        </w:rPr>
+        <w:t xml:space="preserve">From that day onwards, Abigail was determined to keep pushing herself, both on and off the track. She knew that with a little hard work and determination, she could make more friends and continue to work towards her dream of becoming a great athlete. </w:t>
+      </w:r>
+      <w:r>
+        <w:rPr>
+          <w:rFonts w:cstheme="minorHAnsi"/>
+        </w:rPr>
+        <w:t xml:space="preserve"> </w:t>
+      </w:r>
+      <w:r>
+        <w:rPr>
+          <w:rFonts w:cstheme="minorHAnsi"/>
+        </w:rPr>
+        <w:t xml:space="preserve">The story of Abigail and her determination to reach her goals and make friends is one that will stay with her friends, </w:t>
+      </w:r>
+      <w:proofErr w:type="gramStart"/>
+      <w:r>
+        <w:rPr>
+          <w:rFonts w:cstheme="minorHAnsi"/>
+        </w:rPr>
+        <w:t>classmates</w:t>
+      </w:r>
+      <w:proofErr w:type="gramEnd"/>
+      <w:r>
+        <w:rPr>
+          <w:rFonts w:cstheme="minorHAnsi"/>
+        </w:rPr>
+        <w:t xml:space="preserve"> and family forever.</w:t>
+      </w:r>
+    </w:p>
+    <w:p>
+      <w:pPr>
+        <w:spacing w:after="0"/>
+        <w:rPr>
+          <w:rFonts w:cstheme="minorHAnsi"/>
+        </w:rPr>
+      </w:pPr>
+    </w:p>
+    <w:p>
+      <w:pPr>
+        <w:spacing w:after="0"/>
+        <w:rPr>
+          <w:rFonts w:cstheme="minorHAnsi"/>
+        </w:rPr>
+      </w:pPr>
+    </w:p>
+    <w:p>
+      <w:pPr>
+        <w:spacing w:after="0"/>
+        <w:rPr>
+          <w:rFonts w:cstheme="minorHAnsi"/>
+        </w:rPr>
+      </w:pPr>
+      <w:r>
+        <w:rPr>
+          <w:rFonts w:cstheme="minorHAnsi"/>
+        </w:rPr>
+        <w:t>Dear Diary,</w:t>
+      </w:r>
+      <w:r>
+        <w:rPr>
+          <w:rFonts w:cstheme="minorHAnsi"/>
+        </w:rPr>
+        <w:t xml:space="preserve"> </w:t>
+      </w:r>
+      <w:r>
+        <w:rPr>
+          <w:rFonts w:cstheme="minorHAnsi"/>
+        </w:rPr>
+        <w:t>Today was the best and worst day of my life. I can</w:t>
+      </w:r>
+      <w:r>
+        <w:rPr>
+          <w:rFonts w:ascii="Tahoma" w:hAnsi="Tahoma" w:cs="Tahoma"/>
+        </w:rPr>
+        <w:t>’</w:t>
+      </w:r>
+      <w:r>
+        <w:rPr>
+          <w:rFonts w:cstheme="minorHAnsi"/>
+        </w:rPr>
+        <w:t>t believe I finally worked up the courage to talk to my crush, Ryan. He</w:t>
+      </w:r>
+      <w:r>
+        <w:rPr>
+          <w:rFonts w:ascii="Tahoma" w:hAnsi="Tahoma" w:cs="Tahoma"/>
+        </w:rPr>
+        <w:t>’</w:t>
+      </w:r>
+      <w:r>
+        <w:rPr>
+          <w:rFonts w:cstheme="minorHAnsi"/>
+        </w:rPr>
+        <w:t>s been my secret crush ever since I moved here, but I</w:t>
+      </w:r>
+      <w:r>
+        <w:rPr>
+          <w:rFonts w:ascii="Tahoma" w:hAnsi="Tahoma" w:cs="Tahoma"/>
+        </w:rPr>
+        <w:t>’</w:t>
+      </w:r>
+      <w:r>
+        <w:rPr>
+          <w:rFonts w:cstheme="minorHAnsi"/>
+        </w:rPr>
+        <w:t xml:space="preserve">m too shy to talk to him. </w:t>
+      </w:r>
+      <w:r>
+        <w:rPr>
+          <w:rFonts w:cstheme="minorHAnsi"/>
+        </w:rPr>
+        <w:t xml:space="preserve"> </w:t>
+      </w:r>
+      <w:r>
+        <w:rPr>
+          <w:rFonts w:cstheme="minorHAnsi"/>
+        </w:rPr>
+        <w:t>When I finally got the nerve to talk to him, he acted like he didn</w:t>
+      </w:r>
+      <w:r>
+        <w:rPr>
+          <w:rFonts w:ascii="Tahoma" w:hAnsi="Tahoma" w:cs="Tahoma"/>
+        </w:rPr>
+        <w:t>’</w:t>
+      </w:r>
+      <w:r>
+        <w:rPr>
+          <w:rFonts w:cstheme="minorHAnsi"/>
+        </w:rPr>
+        <w:t xml:space="preserve">t even know I existed. I was so </w:t>
+      </w:r>
+      <w:proofErr w:type="gramStart"/>
+      <w:r>
+        <w:rPr>
+          <w:rFonts w:cstheme="minorHAnsi"/>
+        </w:rPr>
+        <w:t>embarrassed</w:t>
+      </w:r>
+      <w:proofErr w:type="gramEnd"/>
+      <w:r>
+        <w:rPr>
+          <w:rFonts w:cstheme="minorHAnsi"/>
+        </w:rPr>
+        <w:t xml:space="preserve"> and my heart sank. I turned to walk away, but then my best friend, Sarah, came and stood up for me. She is the bravest person I </w:t>
+      </w:r>
+      <w:proofErr w:type="gramStart"/>
+      <w:r>
+        <w:rPr>
+          <w:rFonts w:cstheme="minorHAnsi"/>
+        </w:rPr>
+        <w:t>know</w:t>
+      </w:r>
+      <w:proofErr w:type="gramEnd"/>
+      <w:r>
+        <w:rPr>
+          <w:rFonts w:cstheme="minorHAnsi"/>
+        </w:rPr>
+        <w:t xml:space="preserve"> and I admire her so much. </w:t>
+      </w:r>
+      <w:r>
+        <w:rPr>
+          <w:rFonts w:cstheme="minorHAnsi"/>
+        </w:rPr>
+        <w:t xml:space="preserve"> </w:t>
+      </w:r>
+      <w:r>
+        <w:rPr>
+          <w:rFonts w:cstheme="minorHAnsi"/>
+        </w:rPr>
+        <w:t xml:space="preserve">Sarah put her arm around me and told Ryan that she was my best friend and that I deserved to be treated with respect. Her words hit </w:t>
+      </w:r>
+      <w:proofErr w:type="gramStart"/>
+      <w:r>
+        <w:rPr>
+          <w:rFonts w:cstheme="minorHAnsi"/>
+        </w:rPr>
+        <w:t>home</w:t>
+      </w:r>
+      <w:proofErr w:type="gramEnd"/>
+      <w:r>
+        <w:rPr>
+          <w:rFonts w:cstheme="minorHAnsi"/>
+        </w:rPr>
+        <w:t xml:space="preserve"> and Ryan apologized. He even asked to be friends. </w:t>
+      </w:r>
+      <w:r>
+        <w:rPr>
+          <w:rFonts w:cstheme="minorHAnsi"/>
+        </w:rPr>
+        <w:t xml:space="preserve"> </w:t>
+      </w:r>
+      <w:r>
+        <w:rPr>
+          <w:rFonts w:cstheme="minorHAnsi"/>
+        </w:rPr>
+        <w:t xml:space="preserve">I was so relieved and so grateful for Sarah. She is always there for </w:t>
+      </w:r>
+      <w:proofErr w:type="gramStart"/>
+      <w:r>
+        <w:rPr>
+          <w:rFonts w:cstheme="minorHAnsi"/>
+        </w:rPr>
+        <w:t>me</w:t>
+      </w:r>
+      <w:proofErr w:type="gramEnd"/>
+      <w:r>
+        <w:rPr>
+          <w:rFonts w:cstheme="minorHAnsi"/>
+        </w:rPr>
+        <w:t xml:space="preserve"> and I know she will always have my back. </w:t>
+      </w:r>
+      <w:r>
+        <w:rPr>
+          <w:rFonts w:cstheme="minorHAnsi"/>
+        </w:rPr>
+        <w:t xml:space="preserve"> </w:t>
+      </w:r>
+      <w:r>
+        <w:rPr>
+          <w:rFonts w:cstheme="minorHAnsi"/>
+        </w:rPr>
+        <w:t>I'm determined to be brave like Sarah and to make Ryan my true friend. I know it won</w:t>
+      </w:r>
+      <w:r>
+        <w:rPr>
+          <w:rFonts w:ascii="Tahoma" w:hAnsi="Tahoma" w:cs="Tahoma"/>
+        </w:rPr>
+        <w:t>’</w:t>
+      </w:r>
+      <w:r>
+        <w:rPr>
+          <w:rFonts w:cstheme="minorHAnsi"/>
+        </w:rPr>
+        <w:t>t be easy, but with Sarah</w:t>
+      </w:r>
+      <w:r>
+        <w:rPr>
+          <w:rFonts w:ascii="Tahoma" w:hAnsi="Tahoma" w:cs="Tahoma"/>
+        </w:rPr>
+        <w:t>’</w:t>
+      </w:r>
+      <w:r>
+        <w:rPr>
+          <w:rFonts w:cstheme="minorHAnsi"/>
+        </w:rPr>
+        <w:t xml:space="preserve">s help, I know I can do it. </w:t>
+      </w:r>
+      <w:r>
+        <w:rPr>
+          <w:rFonts w:cstheme="minorHAnsi"/>
+        </w:rPr>
+        <w:t xml:space="preserve"> </w:t>
+      </w:r>
+      <w:r>
+        <w:rPr>
+          <w:rFonts w:cstheme="minorHAnsi"/>
+        </w:rPr>
+        <w:t>That</w:t>
+      </w:r>
+      <w:r>
+        <w:rPr>
+          <w:rFonts w:ascii="Tahoma" w:hAnsi="Tahoma" w:cs="Tahoma"/>
+        </w:rPr>
+        <w:t>’</w:t>
+      </w:r>
+      <w:r>
+        <w:rPr>
+          <w:rFonts w:cstheme="minorHAnsi"/>
+        </w:rPr>
+        <w:t xml:space="preserve">s all for today. </w:t>
+      </w:r>
+      <w:r>
+        <w:rPr>
+          <w:rFonts w:cstheme="minorHAnsi"/>
+        </w:rPr>
+        <w:t xml:space="preserve"> </w:t>
+      </w:r>
+      <w:r>
+        <w:rPr>
+          <w:rFonts w:cstheme="minorHAnsi"/>
+        </w:rPr>
+        <w:t xml:space="preserve">Good night! </w:t>
+      </w:r>
+      <w:r>
+        <w:rPr>
+          <w:rFonts w:cstheme="minorHAnsi"/>
+        </w:rPr>
+        <w:t xml:space="preserve"> </w:t>
+      </w:r>
+      <w:r>
+        <w:rPr>
+          <w:rFonts w:cstheme="minorHAnsi"/>
+        </w:rPr>
+        <w:t>- Ashley</w:t>
       </w:r>
     </w:p>
     <w:sectPr>
@@ -1843,6 +4118,7 @@
   <w:style w:type="character" w:default="1" w:styleId="DefaultParagraphFont">
     <w:name w:val="Default Paragraph Font"/>
     <w:uiPriority w:val="1"/>
+    <w:semiHidden/>
     <w:unhideWhenUsed/>
   </w:style>
   <w:style w:type="table" w:default="1" w:styleId="TableNormal">

</xml_diff>

<commit_message>
added bags of words for values
</commit_message>
<xml_diff>
--- a/results/sci-fi results.docx
+++ b/results/sci-fi results.docx
@@ -3704,6 +3704,1133 @@
           <w:rFonts w:cstheme="minorHAnsi"/>
         </w:rPr>
         <w:t>- Ashley</w:t>
+      </w:r>
+    </w:p>
+    <w:p>
+      <w:pPr>
+        <w:spacing w:after="0"/>
+        <w:rPr>
+          <w:rFonts w:cstheme="minorHAnsi"/>
+        </w:rPr>
+      </w:pPr>
+    </w:p>
+    <w:p>
+      <w:pPr>
+        <w:spacing w:after="0"/>
+        <w:rPr>
+          <w:rFonts w:cstheme="minorHAnsi"/>
+        </w:rPr>
+      </w:pPr>
+    </w:p>
+    <w:p>
+      <w:pPr>
+        <w:spacing w:after="0"/>
+        <w:rPr>
+          <w:rFonts w:cstheme="minorHAnsi"/>
+        </w:rPr>
+      </w:pPr>
+      <w:r>
+        <w:rPr>
+          <w:rFonts w:cstheme="minorHAnsi"/>
+        </w:rPr>
+        <w:t>REALISTIC FICTION + LOVE BIAS</w:t>
+      </w:r>
+    </w:p>
+    <w:p>
+      <w:pPr>
+        <w:spacing w:after="0"/>
+        <w:rPr>
+          <w:rFonts w:cstheme="minorHAnsi"/>
+        </w:rPr>
+      </w:pPr>
+    </w:p>
+    <w:p>
+      <w:pPr>
+        <w:spacing w:after="0"/>
+        <w:rPr>
+          <w:rFonts w:cstheme="minorHAnsi"/>
+        </w:rPr>
+      </w:pPr>
+    </w:p>
+    <w:p>
+      <w:pPr>
+        <w:spacing w:after="0"/>
+        <w:rPr>
+          <w:rFonts w:cstheme="minorHAnsi"/>
+        </w:rPr>
+      </w:pPr>
+      <w:r>
+        <w:rPr>
+          <w:rFonts w:cstheme="minorHAnsi"/>
+        </w:rPr>
+        <w:t xml:space="preserve">In a faraway land, there lived a young girl named Abigail. Abigail had a dream to one day help her family out of poverty and make their lives better. She worked hard every day to make money, helping her parents and younger siblings with whatever they needed. </w:t>
+      </w:r>
+      <w:r>
+        <w:rPr>
+          <w:rFonts w:cstheme="minorHAnsi"/>
+        </w:rPr>
+        <w:t xml:space="preserve"> </w:t>
+      </w:r>
+      <w:r>
+        <w:rPr>
+          <w:rFonts w:cstheme="minorHAnsi"/>
+        </w:rPr>
+        <w:t xml:space="preserve">But Abigail was not alone in her mission to improve her family's lives. She had an ally in her beloved older brother, John. John and Abigail looked </w:t>
+      </w:r>
+      <w:r>
+        <w:rPr>
+          <w:rFonts w:cstheme="minorHAnsi"/>
+        </w:rPr>
+        <w:lastRenderedPageBreak/>
+        <w:t xml:space="preserve">out for each other and were two peas in a pod. They were the best of friends, and together, they had the courage and determination to take on whatever </w:t>
+      </w:r>
+      <w:proofErr w:type="gramStart"/>
+      <w:r>
+        <w:rPr>
+          <w:rFonts w:cstheme="minorHAnsi"/>
+        </w:rPr>
+        <w:t>obstacles</w:t>
+      </w:r>
+      <w:proofErr w:type="gramEnd"/>
+      <w:r>
+        <w:rPr>
+          <w:rFonts w:cstheme="minorHAnsi"/>
+        </w:rPr>
+        <w:t xml:space="preserve"> life threw their way. </w:t>
+      </w:r>
+      <w:r>
+        <w:rPr>
+          <w:rFonts w:cstheme="minorHAnsi"/>
+        </w:rPr>
+        <w:t xml:space="preserve"> </w:t>
+      </w:r>
+      <w:r>
+        <w:rPr>
+          <w:rFonts w:cstheme="minorHAnsi"/>
+        </w:rPr>
+        <w:t xml:space="preserve">One day, John and Abigail were walking home from work when they stumbled upon a beautiful orange cat. The cat meowed up at them and rubbed against their legs. Abigail looked into the cat's eyes and immediately knew that it was meant to be hers. She scooped the cat up in her arms and asked John if they could keep it. </w:t>
+      </w:r>
+      <w:r>
+        <w:rPr>
+          <w:rFonts w:cstheme="minorHAnsi"/>
+        </w:rPr>
+        <w:t xml:space="preserve"> </w:t>
+      </w:r>
+      <w:r>
+        <w:rPr>
+          <w:rFonts w:cstheme="minorHAnsi"/>
+        </w:rPr>
+        <w:t xml:space="preserve">John gave her a big smile and said, "Of course! We can take care of this cat together. We'll take turns feeding and playing with it, and when it needs help, we'll be there." </w:t>
+      </w:r>
+      <w:r>
+        <w:rPr>
+          <w:rFonts w:cstheme="minorHAnsi"/>
+        </w:rPr>
+        <w:t xml:space="preserve"> </w:t>
+      </w:r>
+      <w:r>
+        <w:rPr>
+          <w:rFonts w:cstheme="minorHAnsi"/>
+        </w:rPr>
+        <w:t xml:space="preserve">Abigail was filled with love and admiration for her brother. With his help, she knew that they could overcome anything. </w:t>
+      </w:r>
+      <w:r>
+        <w:rPr>
+          <w:rFonts w:cstheme="minorHAnsi"/>
+        </w:rPr>
+        <w:t xml:space="preserve"> </w:t>
+      </w:r>
+      <w:r>
+        <w:rPr>
+          <w:rFonts w:cstheme="minorHAnsi"/>
+        </w:rPr>
+        <w:t xml:space="preserve">From that moment on, Abigail, John, and the cat were inseparable. They were a </w:t>
+      </w:r>
+      <w:proofErr w:type="gramStart"/>
+      <w:r>
+        <w:rPr>
+          <w:rFonts w:cstheme="minorHAnsi"/>
+        </w:rPr>
+        <w:t>team</w:t>
+      </w:r>
+      <w:proofErr w:type="gramEnd"/>
+      <w:r>
+        <w:rPr>
+          <w:rFonts w:cstheme="minorHAnsi"/>
+        </w:rPr>
+        <w:t xml:space="preserve"> and they were going to do whatever it took to make their family's dreams come true. </w:t>
+      </w:r>
+      <w:r>
+        <w:rPr>
+          <w:rFonts w:cstheme="minorHAnsi"/>
+        </w:rPr>
+        <w:t xml:space="preserve"> </w:t>
+      </w:r>
+      <w:r>
+        <w:rPr>
+          <w:rFonts w:cstheme="minorHAnsi"/>
+        </w:rPr>
+        <w:t>Abigail and John held hands and smiled at each other. "Let's do this," they said, and with that, the two of them and their new feline friend set off on their journey towards a brighter future.</w:t>
+      </w:r>
+    </w:p>
+    <w:p>
+      <w:pPr>
+        <w:spacing w:after="0"/>
+        <w:rPr>
+          <w:rFonts w:cstheme="minorHAnsi"/>
+        </w:rPr>
+      </w:pPr>
+    </w:p>
+    <w:p>
+      <w:pPr>
+        <w:spacing w:after="0"/>
+        <w:rPr>
+          <w:rFonts w:cstheme="minorHAnsi"/>
+        </w:rPr>
+      </w:pPr>
+      <w:r>
+        <w:rPr>
+          <w:rFonts w:cstheme="minorHAnsi"/>
+        </w:rPr>
+        <w:t xml:space="preserve">In a faraway land, there lived a young girl named Isabella, who was full of hope and ambition. Despite being poor, she had a heart full of love and determination. Every day, Isabella woke up early to help her parents with the farm work. She always dreamed of doing something more with her life, but she knew that she had to work hard to make her dreams come true. One day, Isabella found a book in the attic of her house. It was an old book full of ancient stories and tales. Reading the book made Isabella realize that the world was much bigger than her little corner of the world. She decided that she was going to travel the world and explore different cultures and places. Isabella was determined to make her dreams a reality, and with the help of her parents, she set off on her journey. Despite the obstacles she faced on the way, Isabella never gave up and continued to push forward, knowing that she could achieve anything she set her mind to. Little did Isabella know that an unexpected adventure was about to begin on her journey and that she would soon learn the true meaning of love and determination. In the end, Isabella's </w:t>
+      </w:r>
+      <w:proofErr w:type="gramStart"/>
+      <w:r>
+        <w:rPr>
+          <w:rFonts w:cstheme="minorHAnsi"/>
+        </w:rPr>
+        <w:t>courage</w:t>
+      </w:r>
+      <w:proofErr w:type="gramEnd"/>
+      <w:r>
+        <w:rPr>
+          <w:rFonts w:cstheme="minorHAnsi"/>
+        </w:rPr>
+        <w:t xml:space="preserve"> and faith in herself paid off. She ended up finding more than just new places and cultures, she found true happiness.</w:t>
+      </w:r>
+    </w:p>
+    <w:p>
+      <w:pPr>
+        <w:spacing w:after="0"/>
+        <w:rPr>
+          <w:rFonts w:cstheme="minorHAnsi"/>
+        </w:rPr>
+      </w:pPr>
+    </w:p>
+    <w:p>
+      <w:pPr>
+        <w:spacing w:after="0"/>
+        <w:rPr>
+          <w:rFonts w:cstheme="minorHAnsi"/>
+        </w:rPr>
+      </w:pPr>
+    </w:p>
+    <w:p>
+      <w:pPr>
+        <w:spacing w:after="0"/>
+        <w:rPr>
+          <w:rFonts w:cstheme="minorHAnsi"/>
+        </w:rPr>
+      </w:pPr>
+      <w:r>
+        <w:rPr>
+          <w:rFonts w:cstheme="minorHAnsi"/>
+        </w:rPr>
+        <w:t>REALISTIC FICTION + LOVE + DETERMINATION BIAS</w:t>
+      </w:r>
+    </w:p>
+    <w:p>
+      <w:pPr>
+        <w:spacing w:after="0"/>
+        <w:rPr>
+          <w:rFonts w:cstheme="minorHAnsi"/>
+        </w:rPr>
+      </w:pPr>
+    </w:p>
+    <w:p>
+      <w:pPr>
+        <w:spacing w:after="0"/>
+        <w:rPr>
+          <w:rFonts w:cstheme="minorHAnsi"/>
+        </w:rPr>
+      </w:pPr>
+    </w:p>
+    <w:p>
+      <w:pPr>
+        <w:spacing w:after="0"/>
+        <w:rPr>
+          <w:rFonts w:cstheme="minorHAnsi"/>
+        </w:rPr>
+      </w:pPr>
+      <w:r>
+        <w:rPr>
+          <w:rFonts w:cstheme="minorHAnsi"/>
+        </w:rPr>
+        <w:t xml:space="preserve">There was once a young girl named Emily who had a special love for animals. From a young age, she could be found outside in her backyard, caring for </w:t>
+      </w:r>
+      <w:proofErr w:type="gramStart"/>
+      <w:r>
+        <w:rPr>
+          <w:rFonts w:cstheme="minorHAnsi"/>
+        </w:rPr>
+        <w:t>all of</w:t>
+      </w:r>
+      <w:proofErr w:type="gramEnd"/>
+      <w:r>
+        <w:rPr>
+          <w:rFonts w:cstheme="minorHAnsi"/>
+        </w:rPr>
+        <w:t xml:space="preserve"> the birds, squirrels, and other critters that visited. </w:t>
+      </w:r>
+      <w:r>
+        <w:rPr>
+          <w:rFonts w:cstheme="minorHAnsi"/>
+        </w:rPr>
+        <w:t xml:space="preserve"> </w:t>
+      </w:r>
+      <w:r>
+        <w:rPr>
+          <w:rFonts w:cstheme="minorHAnsi"/>
+        </w:rPr>
+        <w:t xml:space="preserve">To Emily, animals weren't just animals, they were her </w:t>
+      </w:r>
+      <w:proofErr w:type="gramStart"/>
+      <w:r>
+        <w:rPr>
+          <w:rFonts w:cstheme="minorHAnsi"/>
+        </w:rPr>
+        <w:t>friends</w:t>
+      </w:r>
+      <w:proofErr w:type="gramEnd"/>
+      <w:r>
+        <w:rPr>
+          <w:rFonts w:cstheme="minorHAnsi"/>
+        </w:rPr>
+        <w:t xml:space="preserve"> and she had a special bond with each of them. She always wanted to do more to help them and make their lives better, she just didn't know how. </w:t>
+      </w:r>
+      <w:r>
+        <w:rPr>
+          <w:rFonts w:cstheme="minorHAnsi"/>
+        </w:rPr>
+        <w:t xml:space="preserve"> </w:t>
+      </w:r>
+      <w:r>
+        <w:rPr>
+          <w:rFonts w:cstheme="minorHAnsi"/>
+        </w:rPr>
+        <w:t xml:space="preserve">One day, while she was out in her backyard, she noticed some construction workers near her house. She heard them talking about a new development that was going to be built on a nearby field. Emily knew that the field was home to many of her animal friends, and she knew that if the development went ahead, it would mean the destruction of their home. </w:t>
+      </w:r>
+      <w:r>
+        <w:rPr>
+          <w:rFonts w:cstheme="minorHAnsi"/>
+        </w:rPr>
+        <w:t xml:space="preserve"> </w:t>
+      </w:r>
+      <w:r>
+        <w:rPr>
+          <w:rFonts w:cstheme="minorHAnsi"/>
+        </w:rPr>
+        <w:t xml:space="preserve">Emily was determined to do something to stop it, but she didn't know how. She decided to take matters into her own hands and find a way to save the animals. With a lot of determination and hard work, Emily was eventually able to convince the developer to keep the field intact and save the home of her beloved animal friends. </w:t>
+      </w:r>
+      <w:r>
+        <w:rPr>
+          <w:rFonts w:cstheme="minorHAnsi"/>
+        </w:rPr>
+        <w:t xml:space="preserve"> </w:t>
+      </w:r>
+      <w:r>
+        <w:rPr>
+          <w:rFonts w:cstheme="minorHAnsi"/>
+        </w:rPr>
+        <w:t xml:space="preserve">With her unwavering love for animals and her determination to do the right thing, Emily was able to save the </w:t>
+      </w:r>
+      <w:r>
+        <w:rPr>
+          <w:rFonts w:cstheme="minorHAnsi"/>
+        </w:rPr>
+        <w:lastRenderedPageBreak/>
+        <w:t xml:space="preserve">day and create a happy ending for </w:t>
+      </w:r>
+      <w:proofErr w:type="gramStart"/>
+      <w:r>
+        <w:rPr>
+          <w:rFonts w:cstheme="minorHAnsi"/>
+        </w:rPr>
+        <w:t>all of</w:t>
+      </w:r>
+      <w:proofErr w:type="gramEnd"/>
+      <w:r>
+        <w:rPr>
+          <w:rFonts w:cstheme="minorHAnsi"/>
+        </w:rPr>
+        <w:t xml:space="preserve"> the animals. From that day forward, Emily was known as the "Animal Guardian" of the town, and her kindness and determination will never be forgotten.</w:t>
+      </w:r>
+    </w:p>
+    <w:p>
+      <w:pPr>
+        <w:spacing w:after="0"/>
+        <w:rPr>
+          <w:rFonts w:cstheme="minorHAnsi"/>
+        </w:rPr>
+      </w:pPr>
+    </w:p>
+    <w:p>
+      <w:pPr>
+        <w:spacing w:after="0"/>
+        <w:rPr>
+          <w:rFonts w:cstheme="minorHAnsi"/>
+        </w:rPr>
+      </w:pPr>
+      <w:r>
+        <w:rPr>
+          <w:rFonts w:cstheme="minorHAnsi"/>
+        </w:rPr>
+        <w:t>There was once a young girl named Lily, who had a dream of becoming a successful singer. She was determined to make it happen, no matter the cost. Her parents were supportive of her ambition, but they knew that it would take hard work and dedication to make her dream come true.</w:t>
+      </w:r>
+      <w:r>
+        <w:rPr>
+          <w:rFonts w:cstheme="minorHAnsi"/>
+        </w:rPr>
+        <w:t xml:space="preserve"> </w:t>
+      </w:r>
+      <w:r>
+        <w:rPr>
+          <w:rFonts w:cstheme="minorHAnsi"/>
+        </w:rPr>
+        <w:t xml:space="preserve">Lily had always been passionate about music and singing, and she knew that it was the path she wanted to take in life. She worked hard to perfect her vocal technique, and she practiced day and night to hone her craft. Despite her dedication and enthusiasm, her dreams of stardom seemed further away than ever. </w:t>
+      </w:r>
+      <w:r>
+        <w:rPr>
+          <w:rFonts w:cstheme="minorHAnsi"/>
+        </w:rPr>
+        <w:t xml:space="preserve"> </w:t>
+      </w:r>
+      <w:r>
+        <w:rPr>
+          <w:rFonts w:cstheme="minorHAnsi"/>
+        </w:rPr>
+        <w:t xml:space="preserve">One day, while walking home from school, Lily noticed a flyer advertising an upcoming singing competition. The prize money was substantial, and Lily suddenly felt a surge of hope in her heart. She knew that this could be her chance to make her dreams come true. </w:t>
+      </w:r>
+      <w:r>
+        <w:rPr>
+          <w:rFonts w:cstheme="minorHAnsi"/>
+        </w:rPr>
+        <w:t xml:space="preserve"> </w:t>
+      </w:r>
+      <w:r>
+        <w:rPr>
+          <w:rFonts w:cstheme="minorHAnsi"/>
+        </w:rPr>
+        <w:t xml:space="preserve">With the love and support of her family, Lily decided to enter the competition. She worked diligently to perfect her routine, and on the night of the competition, she sang with every ounce of passion she had in her heart. To her surprise, she won the contest. </w:t>
+      </w:r>
+      <w:r>
+        <w:rPr>
+          <w:rFonts w:cstheme="minorHAnsi"/>
+        </w:rPr>
+        <w:t xml:space="preserve"> </w:t>
+      </w:r>
+      <w:r>
+        <w:rPr>
+          <w:rFonts w:cstheme="minorHAnsi"/>
+        </w:rPr>
+        <w:t xml:space="preserve">Lily's determination had paid off, and her dreams of stardom had come true. She had achieved her goals through hard work and dedication, and her success showed her that anything was possible if you truly believed in yourself. </w:t>
+      </w:r>
+      <w:r>
+        <w:rPr>
+          <w:rFonts w:cstheme="minorHAnsi"/>
+        </w:rPr>
+        <w:t xml:space="preserve"> </w:t>
+      </w:r>
+      <w:r>
+        <w:rPr>
+          <w:rFonts w:cstheme="minorHAnsi"/>
+        </w:rPr>
+        <w:t>Lily's story is a reminder to never give up on your dreams, no matter how difficult they may seem. With love, determination, and a little bit of hope, anything is possible.</w:t>
+      </w:r>
+    </w:p>
+    <w:p>
+      <w:pPr>
+        <w:spacing w:after="0"/>
+        <w:rPr>
+          <w:rFonts w:cstheme="minorHAnsi"/>
+        </w:rPr>
+      </w:pPr>
+    </w:p>
+    <w:p>
+      <w:pPr>
+        <w:spacing w:after="0"/>
+        <w:rPr>
+          <w:rFonts w:cstheme="minorHAnsi"/>
+        </w:rPr>
+      </w:pPr>
+    </w:p>
+    <w:p>
+      <w:pPr>
+        <w:spacing w:after="0"/>
+        <w:rPr>
+          <w:rFonts w:cstheme="minorHAnsi"/>
+        </w:rPr>
+      </w:pPr>
+    </w:p>
+    <w:p>
+      <w:pPr>
+        <w:spacing w:after="0"/>
+        <w:rPr>
+          <w:rFonts w:cstheme="minorHAnsi"/>
+        </w:rPr>
+      </w:pPr>
+      <w:r>
+        <w:rPr>
+          <w:rFonts w:cstheme="minorHAnsi"/>
+        </w:rPr>
+        <w:t>REALISTIC FICTION + FRIENDSHIP + DETERMINATION BIAS</w:t>
+      </w:r>
+    </w:p>
+    <w:p>
+      <w:pPr>
+        <w:spacing w:after="0"/>
+        <w:rPr>
+          <w:rFonts w:cstheme="minorHAnsi"/>
+        </w:rPr>
+      </w:pPr>
+    </w:p>
+    <w:p>
+      <w:pPr>
+        <w:spacing w:after="0"/>
+        <w:rPr>
+          <w:rFonts w:cstheme="minorHAnsi"/>
+        </w:rPr>
+      </w:pPr>
+    </w:p>
+    <w:p>
+      <w:pPr>
+        <w:spacing w:after="0"/>
+        <w:rPr>
+          <w:rFonts w:cstheme="minorHAnsi"/>
+        </w:rPr>
+      </w:pPr>
+      <w:r>
+        <w:rPr>
+          <w:rFonts w:cstheme="minorHAnsi"/>
+        </w:rPr>
+        <w:t xml:space="preserve">A long time ago and far, far away there lived a little boy named Tom. He was a bright and friendly young boy who had a lot of friends. </w:t>
+      </w:r>
+      <w:r>
+        <w:rPr>
+          <w:rFonts w:cstheme="minorHAnsi"/>
+        </w:rPr>
+        <w:t xml:space="preserve"> </w:t>
+      </w:r>
+      <w:r>
+        <w:rPr>
+          <w:rFonts w:cstheme="minorHAnsi"/>
+        </w:rPr>
+        <w:t xml:space="preserve">One day Tom decided to try and make a kite. He worked day and night, and with a lot of determination and help from his friends, he finally succeeded. </w:t>
+      </w:r>
+      <w:r>
+        <w:rPr>
+          <w:rFonts w:cstheme="minorHAnsi"/>
+        </w:rPr>
+        <w:t xml:space="preserve"> </w:t>
+      </w:r>
+      <w:r>
+        <w:rPr>
+          <w:rFonts w:cstheme="minorHAnsi"/>
+        </w:rPr>
+        <w:t xml:space="preserve">Tom was so excited to fly his kite that he took it to the park to try it out. But when he got there, the wind was too </w:t>
+      </w:r>
+      <w:proofErr w:type="gramStart"/>
+      <w:r>
+        <w:rPr>
+          <w:rFonts w:cstheme="minorHAnsi"/>
+        </w:rPr>
+        <w:t>strong</w:t>
+      </w:r>
+      <w:proofErr w:type="gramEnd"/>
+      <w:r>
+        <w:rPr>
+          <w:rFonts w:cstheme="minorHAnsi"/>
+        </w:rPr>
+        <w:t xml:space="preserve"> and the kite broke apart. </w:t>
+      </w:r>
+      <w:r>
+        <w:rPr>
+          <w:rFonts w:cstheme="minorHAnsi"/>
+        </w:rPr>
+        <w:t xml:space="preserve"> </w:t>
+      </w:r>
+      <w:r>
+        <w:rPr>
+          <w:rFonts w:cstheme="minorHAnsi"/>
+        </w:rPr>
+        <w:t xml:space="preserve">Tom was sad and ready to give up, but his friends were determined to help </w:t>
+      </w:r>
+      <w:proofErr w:type="gramStart"/>
+      <w:r>
+        <w:rPr>
+          <w:rFonts w:cstheme="minorHAnsi"/>
+        </w:rPr>
+        <w:t>him</w:t>
+      </w:r>
+      <w:proofErr w:type="gramEnd"/>
+      <w:r>
+        <w:rPr>
+          <w:rFonts w:cstheme="minorHAnsi"/>
+        </w:rPr>
+        <w:t xml:space="preserve"> and they got to work. Together they repaired the </w:t>
+      </w:r>
+      <w:proofErr w:type="gramStart"/>
+      <w:r>
+        <w:rPr>
+          <w:rFonts w:cstheme="minorHAnsi"/>
+        </w:rPr>
+        <w:t>kite</w:t>
+      </w:r>
+      <w:proofErr w:type="gramEnd"/>
+      <w:r>
+        <w:rPr>
+          <w:rFonts w:cstheme="minorHAnsi"/>
+        </w:rPr>
+        <w:t xml:space="preserve"> and it was even better than before. </w:t>
+      </w:r>
+      <w:r>
+        <w:rPr>
+          <w:rFonts w:cstheme="minorHAnsi"/>
+        </w:rPr>
+        <w:t xml:space="preserve"> </w:t>
+      </w:r>
+      <w:r>
+        <w:rPr>
+          <w:rFonts w:cstheme="minorHAnsi"/>
+        </w:rPr>
+        <w:t xml:space="preserve">When they finished, they flew the kite together in the park, and it was a beautiful sight to behold. </w:t>
+      </w:r>
+      <w:r>
+        <w:rPr>
+          <w:rFonts w:cstheme="minorHAnsi"/>
+        </w:rPr>
+        <w:t xml:space="preserve"> </w:t>
+      </w:r>
+      <w:r>
+        <w:rPr>
+          <w:rFonts w:cstheme="minorHAnsi"/>
+        </w:rPr>
+        <w:t xml:space="preserve">Tom's friends had helped him overcome a difficult obstacle and showed him the power of friendship and determination. </w:t>
+      </w:r>
+      <w:r>
+        <w:rPr>
+          <w:rFonts w:cstheme="minorHAnsi"/>
+        </w:rPr>
+        <w:t xml:space="preserve"> </w:t>
+      </w:r>
+      <w:r>
+        <w:rPr>
+          <w:rFonts w:cstheme="minorHAnsi"/>
+        </w:rPr>
+        <w:t>This story reminds us that with a little help from our friends, we can accomplish anything.</w:t>
+      </w:r>
+      <w:r>
+        <w:rPr>
+          <w:rFonts w:cstheme="minorHAnsi"/>
+        </w:rPr>
+        <w:t xml:space="preserve"> </w:t>
+      </w:r>
+    </w:p>
+    <w:p>
+      <w:pPr>
+        <w:spacing w:after="0"/>
+        <w:rPr>
+          <w:rFonts w:cstheme="minorHAnsi"/>
+        </w:rPr>
+      </w:pPr>
+    </w:p>
+    <w:p>
+      <w:pPr>
+        <w:spacing w:after="0"/>
+        <w:rPr>
+          <w:rFonts w:cstheme="minorHAnsi"/>
+        </w:rPr>
+      </w:pPr>
+      <w:r>
+        <w:rPr>
+          <w:rFonts w:cstheme="minorHAnsi"/>
+        </w:rPr>
+        <w:t>There was once a group of five friends who all shared an unwavering determination and an unbreakable bond of friendship. They were all very different, but each had their own unique strengths and abilities.</w:t>
+      </w:r>
+      <w:r>
+        <w:rPr>
+          <w:rFonts w:cstheme="minorHAnsi"/>
+        </w:rPr>
+        <w:t xml:space="preserve"> </w:t>
+      </w:r>
+      <w:r>
+        <w:rPr>
+          <w:rFonts w:cstheme="minorHAnsi"/>
+        </w:rPr>
+        <w:t xml:space="preserve">The first of the five friends </w:t>
+      </w:r>
+      <w:proofErr w:type="gramStart"/>
+      <w:r>
+        <w:rPr>
+          <w:rFonts w:cstheme="minorHAnsi"/>
+        </w:rPr>
+        <w:t>was</w:t>
+      </w:r>
+      <w:proofErr w:type="gramEnd"/>
+      <w:r>
+        <w:rPr>
+          <w:rFonts w:cstheme="minorHAnsi"/>
+        </w:rPr>
+        <w:t xml:space="preserve"> a young girl named Mariah. Mariah was always eager to try new things and was not afraid to take risks. She was the leader of the group, always coming up with new ideas to explore and activities to try. </w:t>
+      </w:r>
+      <w:r>
+        <w:rPr>
+          <w:rFonts w:cstheme="minorHAnsi"/>
+        </w:rPr>
+        <w:t xml:space="preserve"> </w:t>
+      </w:r>
+      <w:r>
+        <w:rPr>
+          <w:rFonts w:cstheme="minorHAnsi"/>
+        </w:rPr>
+        <w:t xml:space="preserve">The second of the five friends </w:t>
+      </w:r>
+      <w:proofErr w:type="gramStart"/>
+      <w:r>
+        <w:rPr>
+          <w:rFonts w:cstheme="minorHAnsi"/>
+        </w:rPr>
+        <w:t>was</w:t>
+      </w:r>
+      <w:proofErr w:type="gramEnd"/>
+      <w:r>
+        <w:rPr>
+          <w:rFonts w:cstheme="minorHAnsi"/>
+        </w:rPr>
+        <w:t xml:space="preserve"> a boy named Thomas. Thomas was the one who could always be counted on to keep things organized and to help the rest of the group stay on track. He was a natural problem solver and could always be relied upon for sound advice. </w:t>
+      </w:r>
+      <w:r>
+        <w:rPr>
+          <w:rFonts w:cstheme="minorHAnsi"/>
+        </w:rPr>
+        <w:t xml:space="preserve"> </w:t>
+      </w:r>
+      <w:r>
+        <w:rPr>
+          <w:rFonts w:cstheme="minorHAnsi"/>
+        </w:rPr>
+        <w:t xml:space="preserve">The third of the friends was a girl named Daisy. Daisy was the artist of the group, always discovering new ways to express herself through her art. She was passionate about her work and could often be found creating </w:t>
+      </w:r>
+      <w:r>
+        <w:rPr>
+          <w:rFonts w:cstheme="minorHAnsi"/>
+        </w:rPr>
+        <w:lastRenderedPageBreak/>
+        <w:t xml:space="preserve">something new. </w:t>
+      </w:r>
+      <w:r>
+        <w:rPr>
+          <w:rFonts w:cstheme="minorHAnsi"/>
+        </w:rPr>
+        <w:t xml:space="preserve"> </w:t>
+      </w:r>
+      <w:r>
+        <w:rPr>
+          <w:rFonts w:cstheme="minorHAnsi"/>
+        </w:rPr>
+        <w:t xml:space="preserve">The fourth of the friends was a boy named Matthew. Matthew was the one who could always be counted on to help when needed. He was kind and gentle and never hesitated to </w:t>
+      </w:r>
+      <w:proofErr w:type="gramStart"/>
+      <w:r>
+        <w:rPr>
+          <w:rFonts w:cstheme="minorHAnsi"/>
+        </w:rPr>
+        <w:t>help out</w:t>
+      </w:r>
+      <w:proofErr w:type="gramEnd"/>
+      <w:r>
+        <w:rPr>
+          <w:rFonts w:cstheme="minorHAnsi"/>
+        </w:rPr>
+        <w:t xml:space="preserve"> those in need. </w:t>
+      </w:r>
+      <w:r>
+        <w:rPr>
+          <w:rFonts w:cstheme="minorHAnsi"/>
+        </w:rPr>
+        <w:t xml:space="preserve"> </w:t>
+      </w:r>
+      <w:r>
+        <w:rPr>
+          <w:rFonts w:cstheme="minorHAnsi"/>
+        </w:rPr>
+        <w:t xml:space="preserve">The fifth and final of the five friends was a girl named Trinity. Trinity was the life of the group, always finding ways to make everyone laugh and enjoy life. She was always full of enthusiasm and enthusiasm and was the group's biggest cheerleader. </w:t>
+      </w:r>
+      <w:r>
+        <w:rPr>
+          <w:rFonts w:cstheme="minorHAnsi"/>
+        </w:rPr>
+        <w:t xml:space="preserve"> </w:t>
+      </w:r>
+      <w:r>
+        <w:rPr>
+          <w:rFonts w:cstheme="minorHAnsi"/>
+        </w:rPr>
+        <w:t xml:space="preserve">Together, these five friends were a force to be reckoned with. With their determination, strength, and friendship, there was nothing they could not do. </w:t>
+      </w:r>
+      <w:r>
+        <w:rPr>
+          <w:rFonts w:cstheme="minorHAnsi"/>
+        </w:rPr>
+        <w:t xml:space="preserve"> </w:t>
+      </w:r>
+      <w:r>
+        <w:rPr>
+          <w:rFonts w:cstheme="minorHAnsi"/>
+        </w:rPr>
+        <w:t>The end.</w:t>
+      </w:r>
+    </w:p>
+    <w:p>
+      <w:pPr>
+        <w:spacing w:after="0"/>
+        <w:rPr>
+          <w:rFonts w:cstheme="minorHAnsi"/>
+        </w:rPr>
+      </w:pPr>
+    </w:p>
+    <w:p>
+      <w:pPr>
+        <w:spacing w:after="0"/>
+        <w:rPr>
+          <w:rFonts w:cstheme="minorHAnsi"/>
+        </w:rPr>
+      </w:pPr>
+    </w:p>
+    <w:p>
+      <w:pPr>
+        <w:spacing w:after="0"/>
+        <w:rPr>
+          <w:rFonts w:cstheme="minorHAnsi"/>
+        </w:rPr>
+      </w:pPr>
+      <w:r>
+        <w:rPr>
+          <w:rFonts w:cstheme="minorHAnsi"/>
+        </w:rPr>
+        <w:t>REALISTIC FICTION + FRIENDSHIP + HONESTY BIAS</w:t>
+      </w:r>
+    </w:p>
+    <w:p>
+      <w:pPr>
+        <w:spacing w:after="0"/>
+        <w:rPr>
+          <w:rFonts w:cstheme="minorHAnsi"/>
+        </w:rPr>
+      </w:pPr>
+    </w:p>
+    <w:p>
+      <w:pPr>
+        <w:spacing w:after="0"/>
+        <w:rPr>
+          <w:rFonts w:cstheme="minorHAnsi"/>
+        </w:rPr>
+      </w:pPr>
+    </w:p>
+    <w:p>
+      <w:pPr>
+        <w:spacing w:after="0"/>
+        <w:rPr>
+          <w:rFonts w:cstheme="minorHAnsi"/>
+        </w:rPr>
+      </w:pPr>
+      <w:r>
+        <w:rPr>
+          <w:rFonts w:cstheme="minorHAnsi"/>
+        </w:rPr>
+        <w:t xml:space="preserve">There was once a small village, with a population of only 100 people. One day, two new children arrived in the village, their names were Jenna and Tom. Jenna and Tom were both in the fifth grade and they quickly became good friends. </w:t>
+      </w:r>
+      <w:r>
+        <w:rPr>
+          <w:rFonts w:cstheme="minorHAnsi"/>
+        </w:rPr>
+        <w:t xml:space="preserve"> </w:t>
+      </w:r>
+      <w:r>
+        <w:rPr>
+          <w:rFonts w:cstheme="minorHAnsi"/>
+        </w:rPr>
+        <w:t xml:space="preserve">Jenna and Tom had many things in common, and they often spent time playing together in the village park. They would exchange stories, play </w:t>
+      </w:r>
+      <w:proofErr w:type="gramStart"/>
+      <w:r>
+        <w:rPr>
+          <w:rFonts w:cstheme="minorHAnsi"/>
+        </w:rPr>
+        <w:t>games</w:t>
+      </w:r>
+      <w:proofErr w:type="gramEnd"/>
+      <w:r>
+        <w:rPr>
+          <w:rFonts w:cstheme="minorHAnsi"/>
+        </w:rPr>
+        <w:t xml:space="preserve"> and laugh together. </w:t>
+      </w:r>
+      <w:r>
+        <w:rPr>
+          <w:rFonts w:cstheme="minorHAnsi"/>
+        </w:rPr>
+        <w:t xml:space="preserve"> </w:t>
+      </w:r>
+      <w:r>
+        <w:rPr>
+          <w:rFonts w:cstheme="minorHAnsi"/>
+        </w:rPr>
+        <w:t xml:space="preserve">One day, Jenna and Tom were walking through the park when Jenna found a box full of money. Jenna was very excited, but she was also very honest. She knew that she had to tell Tom about the money and that it was not right to keep it for herself. </w:t>
+      </w:r>
+      <w:r>
+        <w:rPr>
+          <w:rFonts w:cstheme="minorHAnsi"/>
+        </w:rPr>
+        <w:t xml:space="preserve"> </w:t>
+      </w:r>
+      <w:r>
+        <w:rPr>
+          <w:rFonts w:cstheme="minorHAnsi"/>
+        </w:rPr>
+        <w:t xml:space="preserve">Tom agreed and together they decided to take the box to the police station and tell them what they had found. </w:t>
+      </w:r>
+      <w:r>
+        <w:rPr>
+          <w:rFonts w:cstheme="minorHAnsi"/>
+        </w:rPr>
+        <w:t xml:space="preserve"> </w:t>
+      </w:r>
+      <w:r>
+        <w:rPr>
+          <w:rFonts w:cstheme="minorHAnsi"/>
+        </w:rPr>
+        <w:t xml:space="preserve">The police took the box of </w:t>
+      </w:r>
+      <w:proofErr w:type="gramStart"/>
+      <w:r>
+        <w:rPr>
+          <w:rFonts w:cstheme="minorHAnsi"/>
+        </w:rPr>
+        <w:t>money</w:t>
+      </w:r>
+      <w:proofErr w:type="gramEnd"/>
+      <w:r>
+        <w:rPr>
+          <w:rFonts w:cstheme="minorHAnsi"/>
+        </w:rPr>
+        <w:t xml:space="preserve"> and they thanked Jenna and Tom for their honesty. From that day forward, Jenna and Tom became even better friends, knowing that they could always trust each other. </w:t>
+      </w:r>
+      <w:r>
+        <w:rPr>
+          <w:rFonts w:cstheme="minorHAnsi"/>
+        </w:rPr>
+        <w:t xml:space="preserve"> </w:t>
+      </w:r>
+      <w:r>
+        <w:rPr>
+          <w:rFonts w:cstheme="minorHAnsi"/>
+        </w:rPr>
+        <w:t xml:space="preserve">The village people were so proud of Jenna and Tom for their honesty and friendship, and the story of their honesty spread far and wide. </w:t>
+      </w:r>
+      <w:r>
+        <w:rPr>
+          <w:rFonts w:cstheme="minorHAnsi"/>
+        </w:rPr>
+        <w:t xml:space="preserve"> </w:t>
+      </w:r>
+      <w:r>
+        <w:rPr>
+          <w:rFonts w:cstheme="minorHAnsi"/>
+        </w:rPr>
+        <w:t>The moral of the story is that honesty and friendship are the most important qualities a person can have.</w:t>
+      </w:r>
+    </w:p>
+    <w:p>
+      <w:pPr>
+        <w:spacing w:after="0"/>
+        <w:rPr>
+          <w:rFonts w:cstheme="minorHAnsi"/>
+        </w:rPr>
+      </w:pPr>
+    </w:p>
+    <w:p>
+      <w:pPr>
+        <w:spacing w:after="0"/>
+        <w:rPr>
+          <w:rFonts w:cstheme="minorHAnsi"/>
+        </w:rPr>
+      </w:pPr>
+      <w:r>
+        <w:rPr>
+          <w:rFonts w:cstheme="minorHAnsi"/>
+        </w:rPr>
+        <w:t xml:space="preserve">I knew that something very special was about to happen that day. I was walking to school, excitedly daydreaming about the school fair that was taking place that day. </w:t>
+      </w:r>
+      <w:r>
+        <w:rPr>
+          <w:rFonts w:cstheme="minorHAnsi"/>
+        </w:rPr>
+        <w:t xml:space="preserve"> </w:t>
+      </w:r>
+      <w:r>
+        <w:rPr>
+          <w:rFonts w:cstheme="minorHAnsi"/>
+        </w:rPr>
+        <w:t xml:space="preserve">I had been looking forward to the fair for weeks, and it was finally here. As I arrived at school, I noticed my best friend, Lucy, standing outside the school gates. </w:t>
+      </w:r>
+      <w:r>
+        <w:rPr>
+          <w:rFonts w:cstheme="minorHAnsi"/>
+        </w:rPr>
+        <w:t xml:space="preserve"> </w:t>
+      </w:r>
+      <w:r>
+        <w:rPr>
+          <w:rFonts w:cstheme="minorHAnsi"/>
+        </w:rPr>
+        <w:t xml:space="preserve">We had been friends since we were both in kindergarten and today, we were going to celebrate our friendship at the fair. Lucy had a big grin on her face, and she was holding a bright, shiny balloon. </w:t>
+      </w:r>
+      <w:r>
+        <w:rPr>
+          <w:rFonts w:cstheme="minorHAnsi"/>
+        </w:rPr>
+        <w:t xml:space="preserve"> </w:t>
+      </w:r>
+      <w:r>
+        <w:rPr>
+          <w:rFonts w:cstheme="minorHAnsi"/>
+        </w:rPr>
+        <w:t xml:space="preserve">"I have a surprise for you!" she said excitedly. I couldn't help but smile back. Lucy was always full of surprises. </w:t>
+      </w:r>
+      <w:r>
+        <w:rPr>
+          <w:rFonts w:cstheme="minorHAnsi"/>
+        </w:rPr>
+        <w:t xml:space="preserve"> </w:t>
+      </w:r>
+      <w:r>
+        <w:rPr>
+          <w:rFonts w:cstheme="minorHAnsi"/>
+        </w:rPr>
+        <w:t xml:space="preserve">We entered the school courtyard and found ourselves surrounded by bright colors, </w:t>
+      </w:r>
+      <w:proofErr w:type="gramStart"/>
+      <w:r>
+        <w:rPr>
+          <w:rFonts w:cstheme="minorHAnsi"/>
+        </w:rPr>
+        <w:t>laughter</w:t>
+      </w:r>
+      <w:proofErr w:type="gramEnd"/>
+      <w:r>
+        <w:rPr>
+          <w:rFonts w:cstheme="minorHAnsi"/>
+        </w:rPr>
+        <w:t xml:space="preserve"> and the smell of sweet treats. Lucy started to tell me her surprise, but before she could finish, I was interrupted by a loud voice. </w:t>
+      </w:r>
+      <w:r>
+        <w:rPr>
+          <w:rFonts w:cstheme="minorHAnsi"/>
+        </w:rPr>
+        <w:t xml:space="preserve"> </w:t>
+      </w:r>
+      <w:r>
+        <w:rPr>
+          <w:rFonts w:cstheme="minorHAnsi"/>
+        </w:rPr>
+        <w:t>"Hey! You two! Stop right there!"</w:t>
+      </w:r>
+      <w:r>
+        <w:rPr>
+          <w:rFonts w:cstheme="minorHAnsi"/>
+        </w:rPr>
+        <w:t xml:space="preserve"> </w:t>
+      </w:r>
+      <w:r>
+        <w:rPr>
+          <w:rFonts w:cstheme="minorHAnsi"/>
+        </w:rPr>
+        <w:t xml:space="preserve">It was the school principal. He had caught us near the prize booth and thought we were trying to steal something. </w:t>
+      </w:r>
+      <w:r>
+        <w:rPr>
+          <w:rFonts w:cstheme="minorHAnsi"/>
+        </w:rPr>
+        <w:t xml:space="preserve"> </w:t>
+      </w:r>
+      <w:r>
+        <w:rPr>
+          <w:rFonts w:cstheme="minorHAnsi"/>
+        </w:rPr>
+        <w:t xml:space="preserve">I was scared, but Lucy was brave. She stepped forward and explained that she had wanted to show me her surprise, but that we were not trying to take anything. </w:t>
+      </w:r>
+      <w:r>
+        <w:rPr>
+          <w:rFonts w:cstheme="minorHAnsi"/>
+        </w:rPr>
+        <w:t xml:space="preserve"> </w:t>
+      </w:r>
+      <w:r>
+        <w:rPr>
+          <w:rFonts w:cstheme="minorHAnsi"/>
+        </w:rPr>
+        <w:t xml:space="preserve">The principal looked </w:t>
+      </w:r>
+      <w:proofErr w:type="gramStart"/>
+      <w:r>
+        <w:rPr>
+          <w:rFonts w:cstheme="minorHAnsi"/>
+        </w:rPr>
+        <w:t>relieved</w:t>
+      </w:r>
+      <w:proofErr w:type="gramEnd"/>
+      <w:r>
+        <w:rPr>
+          <w:rFonts w:cstheme="minorHAnsi"/>
+        </w:rPr>
+        <w:t xml:space="preserve"> and he thanked us both for being honest. He even gave us a free ticket to the fair. </w:t>
+      </w:r>
+      <w:r>
+        <w:rPr>
+          <w:rFonts w:cstheme="minorHAnsi"/>
+        </w:rPr>
+        <w:t xml:space="preserve"> </w:t>
+      </w:r>
+      <w:r>
+        <w:rPr>
+          <w:rFonts w:cstheme="minorHAnsi"/>
+        </w:rPr>
+        <w:t xml:space="preserve">Lucy and I hugged each other tightly and the principal smiled at us. </w:t>
+      </w:r>
+      <w:r>
+        <w:rPr>
+          <w:rFonts w:cstheme="minorHAnsi"/>
+        </w:rPr>
+        <w:t xml:space="preserve"> </w:t>
+      </w:r>
+      <w:r>
+        <w:rPr>
+          <w:rFonts w:cstheme="minorHAnsi"/>
+        </w:rPr>
+        <w:t xml:space="preserve">"Friendship like yours is a true gift," he said. </w:t>
+      </w:r>
+      <w:r>
+        <w:rPr>
+          <w:rFonts w:cstheme="minorHAnsi"/>
+        </w:rPr>
+        <w:t xml:space="preserve"> </w:t>
+      </w:r>
+      <w:r>
+        <w:rPr>
+          <w:rFonts w:cstheme="minorHAnsi"/>
+        </w:rPr>
+        <w:t>I felt proud and happy. Lucy and I had just shown the importance of honesty and friendship, and I knew that this would be a day we would never forget.</w:t>
       </w:r>
     </w:p>
     <w:sectPr>

</xml_diff>

<commit_message>
modified biases for words and changed GPT3 story skeleton pipeline
</commit_message>
<xml_diff>
--- a/results/sci-fi results.docx
+++ b/results/sci-fi results.docx
@@ -4831,6 +4831,1686 @@
           <w:rFonts w:cstheme="minorHAnsi"/>
         </w:rPr>
         <w:t>I felt proud and happy. Lucy and I had just shown the importance of honesty and friendship, and I knew that this would be a day we would never forget.</w:t>
+      </w:r>
+    </w:p>
+    <w:p>
+      <w:pPr>
+        <w:spacing w:after="0"/>
+        <w:rPr>
+          <w:rFonts w:cstheme="minorHAnsi"/>
+        </w:rPr>
+      </w:pPr>
+    </w:p>
+    <w:p>
+      <w:pPr>
+        <w:spacing w:after="0"/>
+        <w:rPr>
+          <w:rFonts w:cstheme="minorHAnsi"/>
+        </w:rPr>
+      </w:pPr>
+    </w:p>
+    <w:p>
+      <w:pPr>
+        <w:spacing w:after="0"/>
+        <w:rPr>
+          <w:rFonts w:cstheme="minorHAnsi"/>
+        </w:rPr>
+      </w:pPr>
+      <w:r>
+        <w:rPr>
+          <w:rFonts w:cstheme="minorHAnsi"/>
+        </w:rPr>
+        <w:t>SCI-FI + DETERMINATION + FRIENDSHIP BIAS + SCI-FI STARTER PROMPT</w:t>
+      </w:r>
+    </w:p>
+    <w:p>
+      <w:pPr>
+        <w:spacing w:after="0"/>
+        <w:rPr>
+          <w:rFonts w:cstheme="minorHAnsi"/>
+        </w:rPr>
+      </w:pPr>
+    </w:p>
+    <w:p>
+      <w:pPr>
+        <w:spacing w:after="0"/>
+        <w:rPr>
+          <w:rFonts w:cstheme="minorHAnsi"/>
+        </w:rPr>
+      </w:pPr>
+      <w:r>
+        <w:rPr>
+          <w:rFonts w:cstheme="minorHAnsi"/>
+        </w:rPr>
+        <w:t xml:space="preserve">Somewhere in a galaxy far, far away, there lived a small planet called </w:t>
+      </w:r>
+      <w:proofErr w:type="spellStart"/>
+      <w:r>
+        <w:rPr>
+          <w:rFonts w:cstheme="minorHAnsi"/>
+        </w:rPr>
+        <w:t>Trillia</w:t>
+      </w:r>
+      <w:proofErr w:type="spellEnd"/>
+      <w:r>
+        <w:rPr>
+          <w:rFonts w:cstheme="minorHAnsi"/>
+        </w:rPr>
+        <w:t xml:space="preserve">. On this planet lived two brave friends, </w:t>
+      </w:r>
+      <w:proofErr w:type="gramStart"/>
+      <w:r>
+        <w:rPr>
+          <w:rFonts w:cstheme="minorHAnsi"/>
+        </w:rPr>
+        <w:t>Marcus</w:t>
+      </w:r>
+      <w:proofErr w:type="gramEnd"/>
+      <w:r>
+        <w:rPr>
+          <w:rFonts w:cstheme="minorHAnsi"/>
+        </w:rPr>
+        <w:t xml:space="preserve"> and Leia. They were both very determined, always striving to be the best they could be. But despite their determination, they were both facing a great challenge. For months, a mysterious force of darkness had been slowly taking over the planet, making it harder to live and be happy.</w:t>
+      </w:r>
+      <w:r>
+        <w:rPr>
+          <w:rFonts w:cstheme="minorHAnsi"/>
+        </w:rPr>
+        <w:t xml:space="preserve"> </w:t>
+      </w:r>
+      <w:proofErr w:type="gramStart"/>
+      <w:r>
+        <w:rPr>
+          <w:rFonts w:cstheme="minorHAnsi"/>
+        </w:rPr>
+        <w:t>The</w:t>
+      </w:r>
+      <w:proofErr w:type="gramEnd"/>
+      <w:r>
+        <w:rPr>
+          <w:rFonts w:cstheme="minorHAnsi"/>
+        </w:rPr>
+        <w:t xml:space="preserve"> friends had to figure out a way to save their planet. They knew it wouldn't be easy, but they were determined to find a way. With their unwavering friendship and determination, they were determined to make a difference.</w:t>
+      </w:r>
+      <w:r>
+        <w:rPr>
+          <w:rFonts w:cstheme="minorHAnsi"/>
+        </w:rPr>
+        <w:t xml:space="preserve"> </w:t>
+      </w:r>
+      <w:r>
+        <w:rPr>
+          <w:rFonts w:cstheme="minorHAnsi"/>
+        </w:rPr>
+        <w:t>Little did they know that their determination would soon be tested in ways they could never have imagined</w:t>
+      </w:r>
+      <w:r>
+        <w:rPr>
+          <w:rFonts w:cstheme="minorHAnsi"/>
+        </w:rPr>
+        <w:t>.... In</w:t>
+      </w:r>
+      <w:r>
+        <w:rPr>
+          <w:rFonts w:cstheme="minorHAnsi"/>
+        </w:rPr>
+        <w:t xml:space="preserve"> contrast, their friendship could be their greatest strength.</w:t>
+      </w:r>
+      <w:r>
+        <w:rPr>
+          <w:rFonts w:cstheme="minorHAnsi"/>
+        </w:rPr>
+        <w:t xml:space="preserve"> </w:t>
+      </w:r>
+      <w:r>
+        <w:rPr>
+          <w:rFonts w:cstheme="minorHAnsi"/>
+        </w:rPr>
+        <w:t>One night, as the mysterious darkness swallowed the planet, Marcus and Leia found themselves surrounded by a strange and powerful light. It came from a small star that had been gathering strength over the planet, and it was the only source of hope.</w:t>
+      </w:r>
+      <w:r>
+        <w:rPr>
+          <w:rFonts w:cstheme="minorHAnsi"/>
+        </w:rPr>
+        <w:t xml:space="preserve"> </w:t>
+      </w:r>
+      <w:proofErr w:type="gramStart"/>
+      <w:r>
+        <w:rPr>
+          <w:rFonts w:cstheme="minorHAnsi"/>
+        </w:rPr>
+        <w:t>With</w:t>
+      </w:r>
+      <w:proofErr w:type="gramEnd"/>
+      <w:r>
+        <w:rPr>
+          <w:rFonts w:cstheme="minorHAnsi"/>
+        </w:rPr>
+        <w:t xml:space="preserve"> the star's light guiding them, Marcus and Leia began their journey to save the planet. They faced many dangers and obstacles, but they never gave up. Even when they felt like giving up, their friendship kept them going. Finally, after months of determination and courage, the friends reached the source of the darkness. They stood together in a fierce battle against the power of evil, and together they were victorious.</w:t>
+      </w:r>
+      <w:r>
+        <w:rPr>
+          <w:rFonts w:cstheme="minorHAnsi"/>
+        </w:rPr>
+        <w:t xml:space="preserve"> </w:t>
+      </w:r>
+      <w:proofErr w:type="gramStart"/>
+      <w:r>
+        <w:rPr>
+          <w:rFonts w:cstheme="minorHAnsi"/>
+        </w:rPr>
+        <w:t>The</w:t>
+      </w:r>
+      <w:proofErr w:type="gramEnd"/>
+      <w:r>
+        <w:rPr>
+          <w:rFonts w:cstheme="minorHAnsi"/>
+        </w:rPr>
+        <w:t xml:space="preserve"> planet of </w:t>
+      </w:r>
+      <w:proofErr w:type="spellStart"/>
+      <w:r>
+        <w:rPr>
+          <w:rFonts w:cstheme="minorHAnsi"/>
+        </w:rPr>
+        <w:t>Trillia</w:t>
+      </w:r>
+      <w:proofErr w:type="spellEnd"/>
+      <w:r>
+        <w:rPr>
+          <w:rFonts w:cstheme="minorHAnsi"/>
+        </w:rPr>
+        <w:t xml:space="preserve"> was freed from the darkness, and the friends were celebrated by the planet's citizens. With their determination and friendship, Marcus and Leia had saved the planet. From that day on, Marcus and Leia continued to be beacons of determination and friendship, no matter where they went.</w:t>
+      </w:r>
+    </w:p>
+    <w:p>
+      <w:pPr>
+        <w:spacing w:after="0"/>
+        <w:rPr>
+          <w:rFonts w:cstheme="minorHAnsi"/>
+        </w:rPr>
+      </w:pPr>
+    </w:p>
+    <w:p>
+      <w:pPr>
+        <w:spacing w:after="0"/>
+        <w:rPr>
+          <w:rFonts w:cstheme="minorHAnsi"/>
+        </w:rPr>
+      </w:pPr>
+      <w:r>
+        <w:rPr>
+          <w:rFonts w:cstheme="minorHAnsi"/>
+        </w:rPr>
+        <w:t xml:space="preserve">Deep in space, there lived a small planet called 'Fulon-6'. The planet had a special gift of technology that could help the universe in unimaginable </w:t>
+      </w:r>
+      <w:proofErr w:type="spellStart"/>
+      <w:proofErr w:type="gramStart"/>
+      <w:r>
+        <w:rPr>
+          <w:rFonts w:cstheme="minorHAnsi"/>
+        </w:rPr>
+        <w:t>ways.On</w:t>
+      </w:r>
+      <w:proofErr w:type="spellEnd"/>
+      <w:proofErr w:type="gramEnd"/>
+      <w:r>
+        <w:rPr>
+          <w:rFonts w:cstheme="minorHAnsi"/>
+        </w:rPr>
+        <w:t xml:space="preserve"> the planet lived a family of four aliens - a father, mother and two young twins who were always curious and eager to learn. As they lived a peaceful life, they were determined to help the planets and galaxies around them, no matter how hard it </w:t>
+      </w:r>
+      <w:proofErr w:type="spellStart"/>
+      <w:proofErr w:type="gramStart"/>
+      <w:r>
+        <w:rPr>
+          <w:rFonts w:cstheme="minorHAnsi"/>
+        </w:rPr>
+        <w:t>was.One</w:t>
+      </w:r>
+      <w:proofErr w:type="spellEnd"/>
+      <w:proofErr w:type="gramEnd"/>
+      <w:r>
+        <w:rPr>
+          <w:rFonts w:cstheme="minorHAnsi"/>
+        </w:rPr>
+        <w:t xml:space="preserve"> day, the twins had a brilliant idea. They wanted to build a spaceship, powered by solar energy and powered by their determination, to help the other planets and galaxies around </w:t>
+      </w:r>
+      <w:proofErr w:type="spellStart"/>
+      <w:proofErr w:type="gramStart"/>
+      <w:r>
+        <w:rPr>
+          <w:rFonts w:cstheme="minorHAnsi"/>
+        </w:rPr>
+        <w:t>them.The</w:t>
+      </w:r>
+      <w:proofErr w:type="spellEnd"/>
+      <w:proofErr w:type="gramEnd"/>
+      <w:r>
+        <w:rPr>
+          <w:rFonts w:cstheme="minorHAnsi"/>
+        </w:rPr>
+        <w:t xml:space="preserve"> twins worked hard for months and finally, the spaceship was ready. But they realized they would need help to launch the spaceship. So, they asked their friends from other galaxies to help them launch the </w:t>
+      </w:r>
+      <w:proofErr w:type="spellStart"/>
+      <w:proofErr w:type="gramStart"/>
+      <w:r>
+        <w:rPr>
+          <w:rFonts w:cstheme="minorHAnsi"/>
+        </w:rPr>
+        <w:t>spaceship.Soon</w:t>
+      </w:r>
+      <w:proofErr w:type="spellEnd"/>
+      <w:proofErr w:type="gramEnd"/>
+      <w:r>
+        <w:rPr>
+          <w:rFonts w:cstheme="minorHAnsi"/>
+        </w:rPr>
+        <w:t xml:space="preserve">, their friends arrived and together, they all worked together to launch the spaceship. As they watched the spaceship take off, they all cheered, feeling a deep sense of satisfaction and </w:t>
+      </w:r>
+      <w:proofErr w:type="spellStart"/>
+      <w:proofErr w:type="gramStart"/>
+      <w:r>
+        <w:rPr>
+          <w:rFonts w:cstheme="minorHAnsi"/>
+        </w:rPr>
+        <w:t>friendship.Finally</w:t>
+      </w:r>
+      <w:proofErr w:type="spellEnd"/>
+      <w:proofErr w:type="gramEnd"/>
+      <w:r>
+        <w:rPr>
+          <w:rFonts w:cstheme="minorHAnsi"/>
+        </w:rPr>
+        <w:t>, the spaceship was launched and it flew off into space, ready to help all the galaxies and planets around it. The twins felt a deep sense of determination and purpose, knowing that their determination and friendship had just made a difference to the universe.</w:t>
+      </w:r>
+    </w:p>
+    <w:p>
+      <w:pPr>
+        <w:spacing w:after="0"/>
+        <w:rPr>
+          <w:rFonts w:cstheme="minorHAnsi"/>
+        </w:rPr>
+      </w:pPr>
+    </w:p>
+    <w:p>
+      <w:pPr>
+        <w:spacing w:after="0"/>
+        <w:rPr>
+          <w:rFonts w:cstheme="minorHAnsi"/>
+        </w:rPr>
+      </w:pPr>
+      <w:r>
+        <w:rPr>
+          <w:rFonts w:cstheme="minorHAnsi"/>
+        </w:rPr>
+        <w:t xml:space="preserve">Deep in space, a small vessel was drifting, its mission of exploration forgotten. On board were two friends, a robot and a human, who had been sent out together on a journey that had gone </w:t>
+      </w:r>
+      <w:proofErr w:type="spellStart"/>
+      <w:proofErr w:type="gramStart"/>
+      <w:r>
+        <w:rPr>
+          <w:rFonts w:cstheme="minorHAnsi"/>
+        </w:rPr>
+        <w:t>wrong.The</w:t>
+      </w:r>
+      <w:proofErr w:type="spellEnd"/>
+      <w:proofErr w:type="gramEnd"/>
+      <w:r>
+        <w:rPr>
+          <w:rFonts w:cstheme="minorHAnsi"/>
+        </w:rPr>
+        <w:t xml:space="preserve"> robot was determined to find a way back home. It had seen a planet in the distance and was determined to reach it no matter what. But the robot had no way of navigating the ship and didn't know how to make it </w:t>
+      </w:r>
+      <w:proofErr w:type="spellStart"/>
+      <w:proofErr w:type="gramStart"/>
+      <w:r>
+        <w:rPr>
+          <w:rFonts w:cstheme="minorHAnsi"/>
+        </w:rPr>
+        <w:t>move.The</w:t>
+      </w:r>
+      <w:proofErr w:type="spellEnd"/>
+      <w:proofErr w:type="gramEnd"/>
+      <w:r>
+        <w:rPr>
+          <w:rFonts w:cstheme="minorHAnsi"/>
+        </w:rPr>
+        <w:t xml:space="preserve"> human was equally determined to help the robot succeed, no matter what. He was the only one on the ship with a brain and a heart, and he was ready to use them to help his robotic </w:t>
+      </w:r>
+      <w:proofErr w:type="spellStart"/>
+      <w:proofErr w:type="gramStart"/>
+      <w:r>
+        <w:rPr>
+          <w:rFonts w:cstheme="minorHAnsi"/>
+        </w:rPr>
+        <w:t>friend.The</w:t>
+      </w:r>
+      <w:proofErr w:type="spellEnd"/>
+      <w:proofErr w:type="gramEnd"/>
+      <w:r>
+        <w:rPr>
+          <w:rFonts w:cstheme="minorHAnsi"/>
+        </w:rPr>
+        <w:t xml:space="preserve"> two friends worked together to figure out a way to get the ship moving. Working together, they used the robot's technical knowledge and the human's ingenuity to get the ship </w:t>
+      </w:r>
+      <w:proofErr w:type="spellStart"/>
+      <w:proofErr w:type="gramStart"/>
+      <w:r>
+        <w:rPr>
+          <w:rFonts w:cstheme="minorHAnsi"/>
+        </w:rPr>
+        <w:t>moving.Finally</w:t>
+      </w:r>
+      <w:proofErr w:type="spellEnd"/>
+      <w:proofErr w:type="gramEnd"/>
+      <w:r>
+        <w:rPr>
+          <w:rFonts w:cstheme="minorHAnsi"/>
+        </w:rPr>
+        <w:t xml:space="preserve">, after a long journey, the small vessel approached the planet. The robot and the human cheered in joy as </w:t>
+      </w:r>
+      <w:r>
+        <w:rPr>
+          <w:rFonts w:cstheme="minorHAnsi"/>
+        </w:rPr>
+        <w:lastRenderedPageBreak/>
+        <w:t>they saw the planet up close. Together, the two friends had achieved the impossible. They had reached their destination, and they had shown what determination and friendship could do.</w:t>
+      </w:r>
+    </w:p>
+    <w:p>
+      <w:pPr>
+        <w:spacing w:after="0"/>
+        <w:rPr>
+          <w:rFonts w:cstheme="minorHAnsi"/>
+        </w:rPr>
+      </w:pPr>
+    </w:p>
+    <w:p>
+      <w:pPr>
+        <w:spacing w:after="0"/>
+        <w:rPr>
+          <w:rFonts w:cstheme="minorHAnsi"/>
+        </w:rPr>
+      </w:pPr>
+      <w:r>
+        <w:rPr>
+          <w:rFonts w:cstheme="minorHAnsi"/>
+        </w:rPr>
+        <w:t>He was the smartest scientist in the world. People had been talking about him for years, and he was a name that everyone knew.</w:t>
+      </w:r>
+      <w:r>
+        <w:rPr>
+          <w:rFonts w:cstheme="minorHAnsi"/>
+        </w:rPr>
+        <w:t xml:space="preserve"> </w:t>
+      </w:r>
+      <w:proofErr w:type="gramStart"/>
+      <w:r>
+        <w:rPr>
+          <w:rFonts w:cstheme="minorHAnsi"/>
+        </w:rPr>
+        <w:t>But</w:t>
+      </w:r>
+      <w:proofErr w:type="gramEnd"/>
+      <w:r>
+        <w:rPr>
+          <w:rFonts w:cstheme="minorHAnsi"/>
+        </w:rPr>
+        <w:t xml:space="preserve"> no one was prepared for what he was about to </w:t>
+      </w:r>
+      <w:proofErr w:type="spellStart"/>
+      <w:r>
+        <w:rPr>
+          <w:rFonts w:cstheme="minorHAnsi"/>
+        </w:rPr>
+        <w:t>do.One</w:t>
+      </w:r>
+      <w:proofErr w:type="spellEnd"/>
+      <w:r>
+        <w:rPr>
+          <w:rFonts w:cstheme="minorHAnsi"/>
+        </w:rPr>
+        <w:t xml:space="preserve"> day, Dr. Steve announced his plan to explore space. It was a daring mission that no one had ever attempted before. But Dr. Steve was determined to make it </w:t>
+      </w:r>
+      <w:proofErr w:type="spellStart"/>
+      <w:proofErr w:type="gramStart"/>
+      <w:r>
+        <w:rPr>
+          <w:rFonts w:cstheme="minorHAnsi"/>
+        </w:rPr>
+        <w:t>happen.He</w:t>
+      </w:r>
+      <w:proofErr w:type="spellEnd"/>
+      <w:proofErr w:type="gramEnd"/>
+      <w:r>
+        <w:rPr>
+          <w:rFonts w:cstheme="minorHAnsi"/>
+        </w:rPr>
+        <w:t xml:space="preserve"> gathered a team of brilliant minds, including two of his friends, the adventurous teenager Ryan and the brilliant engineer Sally. Together, they set out to build a space-ship that would take them to the </w:t>
+      </w:r>
+      <w:proofErr w:type="spellStart"/>
+      <w:proofErr w:type="gramStart"/>
+      <w:r>
+        <w:rPr>
+          <w:rFonts w:cstheme="minorHAnsi"/>
+        </w:rPr>
+        <w:t>stars.It</w:t>
+      </w:r>
+      <w:proofErr w:type="spellEnd"/>
+      <w:proofErr w:type="gramEnd"/>
+      <w:r>
+        <w:rPr>
+          <w:rFonts w:cstheme="minorHAnsi"/>
+        </w:rPr>
+        <w:t xml:space="preserve"> was a difficult journey, and they faced many setbacks. But their friendship and determination kept them going. Finally, after months of hard work, their space-ship was ready for </w:t>
+      </w:r>
+      <w:proofErr w:type="spellStart"/>
+      <w:proofErr w:type="gramStart"/>
+      <w:r>
+        <w:rPr>
+          <w:rFonts w:cstheme="minorHAnsi"/>
+        </w:rPr>
+        <w:t>launch.The</w:t>
+      </w:r>
+      <w:proofErr w:type="spellEnd"/>
+      <w:proofErr w:type="gramEnd"/>
+      <w:r>
+        <w:rPr>
+          <w:rFonts w:cstheme="minorHAnsi"/>
+        </w:rPr>
+        <w:t xml:space="preserve"> entire world watched as the brave team of friends launched off into the unknown. Would they make it to their destination? Only time would tell.</w:t>
+      </w:r>
+    </w:p>
+    <w:p>
+      <w:pPr>
+        <w:spacing w:after="0"/>
+        <w:rPr>
+          <w:rFonts w:cstheme="minorHAnsi"/>
+        </w:rPr>
+      </w:pPr>
+    </w:p>
+    <w:p>
+      <w:pPr>
+        <w:spacing w:after="0"/>
+        <w:rPr>
+          <w:rFonts w:cstheme="minorHAnsi"/>
+        </w:rPr>
+      </w:pPr>
+      <w:r>
+        <w:rPr>
+          <w:rFonts w:cstheme="minorHAnsi"/>
+        </w:rPr>
+        <w:t xml:space="preserve">Deep in space, two brave bots, </w:t>
+      </w:r>
+      <w:proofErr w:type="gramStart"/>
+      <w:r>
+        <w:rPr>
+          <w:rFonts w:cstheme="minorHAnsi"/>
+        </w:rPr>
+        <w:t>Zeb</w:t>
+      </w:r>
+      <w:proofErr w:type="gramEnd"/>
+      <w:r>
+        <w:rPr>
+          <w:rFonts w:cstheme="minorHAnsi"/>
+        </w:rPr>
+        <w:t xml:space="preserve"> and Rob, faced a challenge. They must brave the unknown to save their friends. Zeb and Rob worked together, determined to succeed. Along the way, they made new friends. With courage and teamwork, they solved a mystery.</w:t>
+      </w:r>
+    </w:p>
+    <w:p>
+      <w:pPr>
+        <w:spacing w:after="0"/>
+        <w:rPr>
+          <w:rFonts w:cstheme="minorHAnsi"/>
+        </w:rPr>
+      </w:pPr>
+    </w:p>
+    <w:p>
+      <w:pPr>
+        <w:spacing w:after="0"/>
+        <w:rPr>
+          <w:rFonts w:cstheme="minorHAnsi"/>
+        </w:rPr>
+      </w:pPr>
+      <w:r>
+        <w:rPr>
+          <w:rFonts w:cstheme="minorHAnsi"/>
+        </w:rPr>
+        <w:t xml:space="preserve">Out of nowhere, a big </w:t>
+      </w:r>
+      <w:proofErr w:type="gramStart"/>
+      <w:r>
+        <w:rPr>
+          <w:rFonts w:cstheme="minorHAnsi"/>
+        </w:rPr>
+        <w:t>space ship</w:t>
+      </w:r>
+      <w:proofErr w:type="gramEnd"/>
+      <w:r>
+        <w:rPr>
+          <w:rFonts w:cstheme="minorHAnsi"/>
+        </w:rPr>
+        <w:t xml:space="preserve"> flew in. It was a friendly robot, here to help. It beamed three kids aboard. The mission? To save a far-off planet!</w:t>
+      </w:r>
+    </w:p>
+    <w:p>
+      <w:pPr>
+        <w:spacing w:after="0"/>
+        <w:rPr>
+          <w:rFonts w:cstheme="minorHAnsi"/>
+        </w:rPr>
+      </w:pPr>
+      <w:r>
+        <w:rPr>
+          <w:rFonts w:cstheme="minorHAnsi"/>
+        </w:rPr>
+        <w:t>The robot showed them a map. A strange force was attacking the planet. The kids promised to try. With determination and friendship, they flew off. The future was in their hands!</w:t>
+      </w:r>
+    </w:p>
+    <w:p>
+      <w:pPr>
+        <w:spacing w:after="0"/>
+        <w:rPr>
+          <w:rFonts w:cstheme="minorHAnsi"/>
+        </w:rPr>
+      </w:pPr>
+    </w:p>
+    <w:p>
+      <w:pPr>
+        <w:spacing w:after="0"/>
+        <w:rPr>
+          <w:rFonts w:cstheme="minorHAnsi"/>
+        </w:rPr>
+      </w:pPr>
+      <w:r>
+        <w:rPr>
+          <w:rFonts w:cstheme="minorHAnsi"/>
+        </w:rPr>
+        <w:t xml:space="preserve">The aliens were close behind, but the friends kept going. They trudged up a steep hill, never giving up. When they reached the top, a light shone in the distance. It was the key to their </w:t>
+      </w:r>
+      <w:proofErr w:type="spellStart"/>
+      <w:proofErr w:type="gramStart"/>
+      <w:r>
+        <w:rPr>
+          <w:rFonts w:cstheme="minorHAnsi"/>
+        </w:rPr>
+        <w:t>victory!But</w:t>
+      </w:r>
+      <w:proofErr w:type="spellEnd"/>
+      <w:proofErr w:type="gramEnd"/>
+      <w:r>
+        <w:rPr>
+          <w:rFonts w:cstheme="minorHAnsi"/>
+        </w:rPr>
+        <w:t xml:space="preserve"> they still had a long way to go. They gathered strength from each other and kept on going. Nothing was going to stop </w:t>
+      </w:r>
+      <w:proofErr w:type="spellStart"/>
+      <w:proofErr w:type="gramStart"/>
+      <w:r>
+        <w:rPr>
+          <w:rFonts w:cstheme="minorHAnsi"/>
+        </w:rPr>
+        <w:t>them!Consequently</w:t>
+      </w:r>
+      <w:proofErr w:type="spellEnd"/>
+      <w:proofErr w:type="gramEnd"/>
+      <w:r>
+        <w:rPr>
+          <w:rFonts w:cstheme="minorHAnsi"/>
+        </w:rPr>
+        <w:t xml:space="preserve">, they reached a peak never seen before. In the sky, a rainbow beamed with a message of hope. The friends had </w:t>
+      </w:r>
+      <w:proofErr w:type="spellStart"/>
+      <w:proofErr w:type="gramStart"/>
+      <w:r>
+        <w:rPr>
+          <w:rFonts w:cstheme="minorHAnsi"/>
+        </w:rPr>
+        <w:t>won!Consequently</w:t>
+      </w:r>
+      <w:proofErr w:type="spellEnd"/>
+      <w:proofErr w:type="gramEnd"/>
+      <w:r>
+        <w:rPr>
+          <w:rFonts w:cstheme="minorHAnsi"/>
+        </w:rPr>
+        <w:t xml:space="preserve">, their courage and friendship had saved the </w:t>
+      </w:r>
+      <w:proofErr w:type="spellStart"/>
+      <w:r>
+        <w:rPr>
+          <w:rFonts w:cstheme="minorHAnsi"/>
+        </w:rPr>
+        <w:t>world.But</w:t>
+      </w:r>
+      <w:proofErr w:type="spellEnd"/>
+      <w:r>
+        <w:rPr>
+          <w:rFonts w:cstheme="minorHAnsi"/>
+        </w:rPr>
+        <w:t xml:space="preserve"> their journey was not over yet. The friends set out to make sure this would never happen again. They knew that together, they could do </w:t>
+      </w:r>
+      <w:proofErr w:type="spellStart"/>
+      <w:proofErr w:type="gramStart"/>
+      <w:r>
+        <w:rPr>
+          <w:rFonts w:cstheme="minorHAnsi"/>
+        </w:rPr>
+        <w:t>anything!Then</w:t>
+      </w:r>
+      <w:proofErr w:type="spellEnd"/>
+      <w:proofErr w:type="gramEnd"/>
+      <w:r>
+        <w:rPr>
+          <w:rFonts w:cstheme="minorHAnsi"/>
+        </w:rPr>
+        <w:t xml:space="preserve">, they smiled and headed off into the </w:t>
+      </w:r>
+      <w:proofErr w:type="spellStart"/>
+      <w:r>
+        <w:rPr>
+          <w:rFonts w:cstheme="minorHAnsi"/>
+        </w:rPr>
+        <w:t>unknown.So</w:t>
+      </w:r>
+      <w:proofErr w:type="spellEnd"/>
+      <w:r>
+        <w:rPr>
+          <w:rFonts w:cstheme="minorHAnsi"/>
+        </w:rPr>
+        <w:t xml:space="preserve">, the friends faced their fears with courage and determination. With trust in each other, they pushed forward. Nothing was going to stop </w:t>
+      </w:r>
+      <w:proofErr w:type="spellStart"/>
+      <w:proofErr w:type="gramStart"/>
+      <w:r>
+        <w:rPr>
+          <w:rFonts w:cstheme="minorHAnsi"/>
+        </w:rPr>
+        <w:t>them!In</w:t>
+      </w:r>
+      <w:proofErr w:type="spellEnd"/>
+      <w:proofErr w:type="gramEnd"/>
+      <w:r>
+        <w:rPr>
+          <w:rFonts w:cstheme="minorHAnsi"/>
+        </w:rPr>
+        <w:t xml:space="preserve"> fact, they had saved the world!</w:t>
+      </w:r>
+    </w:p>
+    <w:p>
+      <w:pPr>
+        <w:spacing w:after="0"/>
+        <w:rPr>
+          <w:rFonts w:cstheme="minorHAnsi"/>
+        </w:rPr>
+      </w:pPr>
+    </w:p>
+    <w:p>
+      <w:pPr>
+        <w:spacing w:after="0"/>
+        <w:rPr>
+          <w:rFonts w:cstheme="minorHAnsi"/>
+        </w:rPr>
+      </w:pPr>
+      <w:r>
+        <w:rPr>
+          <w:rFonts w:cstheme="minorHAnsi"/>
+        </w:rPr>
+        <w:t xml:space="preserve">Deep in space, two brave friends, </w:t>
+      </w:r>
+      <w:proofErr w:type="gramStart"/>
+      <w:r>
+        <w:rPr>
+          <w:rFonts w:cstheme="minorHAnsi"/>
+        </w:rPr>
+        <w:t>Max</w:t>
+      </w:r>
+      <w:proofErr w:type="gramEnd"/>
+      <w:r>
+        <w:rPr>
+          <w:rFonts w:cstheme="minorHAnsi"/>
+        </w:rPr>
+        <w:t xml:space="preserve"> and Mia, were on a daring mission. They had been sent to explore a distant star. But things were not going as planned. The star was too far away. Things looked bleak until Max had an idea. He and Mia would use a special machine to help them reach the star. With determination and courage, they set off on their journey. </w:t>
+      </w:r>
+      <w:r>
+        <w:rPr>
+          <w:rFonts w:cstheme="minorHAnsi"/>
+        </w:rPr>
+        <w:t xml:space="preserve">  </w:t>
+      </w:r>
+      <w:r>
+        <w:rPr>
+          <w:rFonts w:cstheme="minorHAnsi"/>
+        </w:rPr>
+        <w:t xml:space="preserve">They faced many obstacles, but with teamwork and friendship, they kept going. Finally, they reached the star and were about to begin their exploration when suddenly... </w:t>
+      </w:r>
+      <w:proofErr w:type="gramStart"/>
+      <w:r>
+        <w:rPr>
+          <w:rFonts w:cstheme="minorHAnsi"/>
+        </w:rPr>
+        <w:t>But  before</w:t>
+      </w:r>
+      <w:proofErr w:type="gramEnd"/>
+      <w:r>
+        <w:rPr>
+          <w:rFonts w:cstheme="minorHAnsi"/>
+        </w:rPr>
+        <w:t xml:space="preserve"> they could explore, they had to make a quick stop. They had to refuel their machine so they could make the journey back home. </w:t>
+      </w:r>
+      <w:proofErr w:type="gramStart"/>
+      <w:r>
+        <w:rPr>
+          <w:rFonts w:cstheme="minorHAnsi"/>
+        </w:rPr>
+        <w:t>Immediately ,</w:t>
+      </w:r>
+      <w:proofErr w:type="gramEnd"/>
+      <w:r>
+        <w:rPr>
+          <w:rFonts w:cstheme="minorHAnsi"/>
+        </w:rPr>
+        <w:t xml:space="preserve"> they got to work, knowing that with a little hard work and a lot of tenacity, they would make it back home safely. </w:t>
+      </w:r>
+      <w:proofErr w:type="gramStart"/>
+      <w:r>
+        <w:rPr>
+          <w:rFonts w:cstheme="minorHAnsi"/>
+        </w:rPr>
+        <w:t>So,  they</w:t>
+      </w:r>
+      <w:proofErr w:type="gramEnd"/>
+      <w:r>
+        <w:rPr>
+          <w:rFonts w:cstheme="minorHAnsi"/>
+        </w:rPr>
+        <w:t xml:space="preserve"> set off to refuel their machine, ready to continue their journey.  </w:t>
+      </w:r>
+      <w:proofErr w:type="gramStart"/>
+      <w:r>
+        <w:rPr>
+          <w:rFonts w:cstheme="minorHAnsi"/>
+        </w:rPr>
+        <w:t>Eventually ,</w:t>
+      </w:r>
+      <w:proofErr w:type="gramEnd"/>
+      <w:r>
+        <w:rPr>
+          <w:rFonts w:cstheme="minorHAnsi"/>
+        </w:rPr>
+        <w:t xml:space="preserve"> they would make it home. </w:t>
+      </w:r>
+      <w:proofErr w:type="gramStart"/>
+      <w:r>
+        <w:rPr>
+          <w:rFonts w:cstheme="minorHAnsi"/>
+        </w:rPr>
+        <w:t>Overhead ,</w:t>
+      </w:r>
+      <w:proofErr w:type="gramEnd"/>
+      <w:r>
+        <w:rPr>
+          <w:rFonts w:cstheme="minorHAnsi"/>
+        </w:rPr>
+        <w:t xml:space="preserve"> the star shone brightly, guiding them on their way. </w:t>
+      </w:r>
+      <w:proofErr w:type="gramStart"/>
+      <w:r>
+        <w:rPr>
+          <w:rFonts w:cstheme="minorHAnsi"/>
+        </w:rPr>
+        <w:t>A  testament</w:t>
+      </w:r>
+      <w:proofErr w:type="gramEnd"/>
+      <w:r>
+        <w:rPr>
+          <w:rFonts w:cstheme="minorHAnsi"/>
+        </w:rPr>
+        <w:t xml:space="preserve"> of their hard work and determination. </w:t>
+      </w:r>
+      <w:proofErr w:type="gramStart"/>
+      <w:r>
+        <w:rPr>
+          <w:rFonts w:cstheme="minorHAnsi"/>
+        </w:rPr>
+        <w:t>Suddenly ,</w:t>
+      </w:r>
+      <w:proofErr w:type="gramEnd"/>
+      <w:r>
+        <w:rPr>
+          <w:rFonts w:cstheme="minorHAnsi"/>
+        </w:rPr>
+        <w:t xml:space="preserve"> a new adventure began, and they knew that no matter what, they would be together. </w:t>
+      </w:r>
+      <w:proofErr w:type="gramStart"/>
+      <w:r>
+        <w:rPr>
+          <w:rFonts w:cstheme="minorHAnsi"/>
+        </w:rPr>
+        <w:t>While  the</w:t>
+      </w:r>
+      <w:proofErr w:type="gramEnd"/>
+      <w:r>
+        <w:rPr>
+          <w:rFonts w:cstheme="minorHAnsi"/>
+        </w:rPr>
+        <w:t xml:space="preserve"> future was uncertain, they were sure of one thing:  they were prepared to face </w:t>
+      </w:r>
+      <w:r>
+        <w:rPr>
+          <w:rFonts w:cstheme="minorHAnsi"/>
+        </w:rPr>
+        <w:lastRenderedPageBreak/>
+        <w:t xml:space="preserve">anything together. Because </w:t>
+      </w:r>
+      <w:proofErr w:type="gramStart"/>
+      <w:r>
+        <w:rPr>
+          <w:rFonts w:cstheme="minorHAnsi"/>
+        </w:rPr>
+        <w:t>of  their</w:t>
+      </w:r>
+      <w:proofErr w:type="gramEnd"/>
+      <w:r>
+        <w:rPr>
+          <w:rFonts w:cstheme="minorHAnsi"/>
+        </w:rPr>
+        <w:t xml:space="preserve"> friendship and courage, nothing was impossible. In </w:t>
+      </w:r>
+      <w:proofErr w:type="gramStart"/>
+      <w:r>
+        <w:rPr>
+          <w:rFonts w:cstheme="minorHAnsi"/>
+        </w:rPr>
+        <w:t>contrast,  with</w:t>
+      </w:r>
+      <w:proofErr w:type="gramEnd"/>
+      <w:r>
+        <w:rPr>
+          <w:rFonts w:cstheme="minorHAnsi"/>
+        </w:rPr>
+        <w:t xml:space="preserve"> Max and Mia, nothing was ever too far away.</w:t>
+      </w:r>
+      <w:r>
+        <w:rPr>
+          <w:rFonts w:cstheme="minorHAnsi"/>
+        </w:rPr>
+        <w:t xml:space="preserve"> </w:t>
+      </w:r>
+    </w:p>
+    <w:p>
+      <w:pPr>
+        <w:spacing w:after="0"/>
+        <w:rPr>
+          <w:rFonts w:cstheme="minorHAnsi"/>
+        </w:rPr>
+      </w:pPr>
+    </w:p>
+    <w:p>
+      <w:pPr>
+        <w:spacing w:after="0"/>
+        <w:rPr>
+          <w:rFonts w:cstheme="minorHAnsi"/>
+        </w:rPr>
+      </w:pPr>
+      <w:r>
+        <w:rPr>
+          <w:rFonts w:cstheme="minorHAnsi"/>
+        </w:rPr>
+        <w:t xml:space="preserve">Eureka! Two best buds, </w:t>
+      </w:r>
+      <w:proofErr w:type="gramStart"/>
+      <w:r>
+        <w:rPr>
+          <w:rFonts w:cstheme="minorHAnsi"/>
+        </w:rPr>
+        <w:t>Sam</w:t>
+      </w:r>
+      <w:proofErr w:type="gramEnd"/>
+      <w:r>
+        <w:rPr>
+          <w:rFonts w:cstheme="minorHAnsi"/>
+        </w:rPr>
+        <w:t xml:space="preserve"> and Max, built a rocket ship. They worked hard and never gave up. They put in time, love, and care to make their dream a reality. Finally, their ship was ready for blast off. They hugged and waved goodbye to their families as they sat in the cockpit. The countdown began...</w:t>
+      </w:r>
+      <w:r>
+        <w:rPr>
+          <w:rFonts w:cstheme="minorHAnsi"/>
+        </w:rPr>
+        <w:t xml:space="preserve"> </w:t>
+      </w:r>
+      <w:r>
+        <w:rPr>
+          <w:rFonts w:cstheme="minorHAnsi"/>
+        </w:rPr>
+        <w:t xml:space="preserve">Meanwhile, the crowd of friends and family held their breath, watching with excitement. </w:t>
+      </w:r>
+      <w:r>
+        <w:rPr>
+          <w:rFonts w:cstheme="minorHAnsi"/>
+        </w:rPr>
+        <w:t xml:space="preserve"> </w:t>
+      </w:r>
+      <w:r>
+        <w:rPr>
+          <w:rFonts w:cstheme="minorHAnsi"/>
+        </w:rPr>
+        <w:t>The engines roared, lifting the ship off the ground. It flew higher and higher, leaving a bright trail of stardust in its wake. Sam and Max were off on their incredible space adventure!</w:t>
+      </w:r>
+      <w:r>
+        <w:rPr>
+          <w:rFonts w:cstheme="minorHAnsi"/>
+        </w:rPr>
+        <w:t xml:space="preserve"> </w:t>
+      </w:r>
+      <w:r>
+        <w:rPr>
+          <w:rFonts w:cstheme="minorHAnsi"/>
+        </w:rPr>
+        <w:t>Below them, their friends and family cheered, proud of their bravery and determination.</w:t>
+      </w:r>
+      <w:r>
+        <w:rPr>
+          <w:rFonts w:cstheme="minorHAnsi"/>
+        </w:rPr>
+        <w:t xml:space="preserve"> </w:t>
+      </w:r>
+      <w:r>
+        <w:rPr>
+          <w:rFonts w:cstheme="minorHAnsi"/>
+        </w:rPr>
+        <w:t>Eventually, the ship disappeared into the night sky, and the crowd returned home, knowing their friends would be back soon.</w:t>
+      </w:r>
+      <w:r>
+        <w:rPr>
+          <w:rFonts w:cstheme="minorHAnsi"/>
+        </w:rPr>
+        <w:t xml:space="preserve"> </w:t>
+      </w:r>
+      <w:r>
+        <w:rPr>
+          <w:rFonts w:cstheme="minorHAnsi"/>
+        </w:rPr>
+        <w:t>Moreover, the friends' determination and friendship will be remembered forever.</w:t>
+      </w:r>
+      <w:r>
+        <w:rPr>
+          <w:rFonts w:cstheme="minorHAnsi"/>
+        </w:rPr>
+        <w:t xml:space="preserve"> </w:t>
+      </w:r>
+      <w:r>
+        <w:rPr>
+          <w:rFonts w:cstheme="minorHAnsi"/>
+        </w:rPr>
+        <w:t>Then, a distant sound of a spaceship roared from the horizon.</w:t>
+      </w:r>
+      <w:r>
+        <w:rPr>
+          <w:rFonts w:cstheme="minorHAnsi"/>
+        </w:rPr>
+        <w:t xml:space="preserve"> </w:t>
+      </w:r>
+      <w:r>
+        <w:rPr>
+          <w:rFonts w:cstheme="minorHAnsi"/>
+        </w:rPr>
+        <w:t xml:space="preserve">But it was not just any spaceship. It was Sam and Max, returning home with stories of their space adventure, ready to share with </w:t>
+      </w:r>
+      <w:proofErr w:type="gramStart"/>
+      <w:r>
+        <w:rPr>
+          <w:rFonts w:cstheme="minorHAnsi"/>
+        </w:rPr>
+        <w:t>all of</w:t>
+      </w:r>
+      <w:proofErr w:type="gramEnd"/>
+      <w:r>
+        <w:rPr>
+          <w:rFonts w:cstheme="minorHAnsi"/>
+        </w:rPr>
+        <w:t xml:space="preserve"> their friends and family.</w:t>
+      </w:r>
+      <w:r>
+        <w:rPr>
+          <w:rFonts w:cstheme="minorHAnsi"/>
+        </w:rPr>
+        <w:t xml:space="preserve"> </w:t>
+      </w:r>
+      <w:r>
+        <w:rPr>
+          <w:rFonts w:cstheme="minorHAnsi"/>
+        </w:rPr>
+        <w:t>At the same time, a spark of determination and friendship lit up in the hearts of everyone watching.</w:t>
+      </w:r>
+      <w:r>
+        <w:rPr>
+          <w:rFonts w:cstheme="minorHAnsi"/>
+        </w:rPr>
+        <w:t xml:space="preserve"> </w:t>
+      </w:r>
+      <w:r>
+        <w:rPr>
+          <w:rFonts w:cstheme="minorHAnsi"/>
+        </w:rPr>
+        <w:t xml:space="preserve">After a while, the ship landed and the hatch opened. Sam and Max stepped out and their friends and families ran to them with open arms. </w:t>
+      </w:r>
+      <w:r>
+        <w:rPr>
+          <w:rFonts w:cstheme="minorHAnsi"/>
+        </w:rPr>
+        <w:t xml:space="preserve"> </w:t>
+      </w:r>
+      <w:r>
+        <w:rPr>
+          <w:rFonts w:cstheme="minorHAnsi"/>
+        </w:rPr>
+        <w:t xml:space="preserve">The friends hugged, excited to be reunited and ready to hear the stories of their amazing space adventure. </w:t>
+      </w:r>
+      <w:r>
+        <w:rPr>
+          <w:rFonts w:cstheme="minorHAnsi"/>
+        </w:rPr>
+        <w:t xml:space="preserve"> </w:t>
+      </w:r>
+      <w:r>
+        <w:rPr>
+          <w:rFonts w:cstheme="minorHAnsi"/>
+        </w:rPr>
+        <w:t>The friends gathered around as Sam and Max began to tell their story, and the night was filled with laughter, joy, and the warmth of true friendship.</w:t>
+      </w:r>
+      <w:r>
+        <w:rPr>
+          <w:rFonts w:cstheme="minorHAnsi"/>
+        </w:rPr>
+        <w:t xml:space="preserve"> </w:t>
+      </w:r>
+    </w:p>
+    <w:p>
+      <w:pPr>
+        <w:spacing w:after="0"/>
+        <w:rPr>
+          <w:rFonts w:cstheme="minorHAnsi"/>
+        </w:rPr>
+      </w:pPr>
+    </w:p>
+    <w:p>
+      <w:pPr>
+        <w:spacing w:after="0"/>
+        <w:rPr>
+          <w:rFonts w:cstheme="minorHAnsi"/>
+        </w:rPr>
+      </w:pPr>
+    </w:p>
+    <w:p>
+      <w:pPr>
+        <w:spacing w:after="0"/>
+        <w:rPr>
+          <w:rFonts w:cstheme="minorHAnsi"/>
+        </w:rPr>
+      </w:pPr>
+    </w:p>
+    <w:p>
+      <w:pPr>
+        <w:spacing w:after="0"/>
+        <w:rPr>
+          <w:rFonts w:cstheme="minorHAnsi"/>
+        </w:rPr>
+      </w:pPr>
+      <w:r>
+        <w:rPr>
+          <w:rFonts w:cstheme="minorHAnsi"/>
+        </w:rPr>
+        <w:t>FANTASY</w:t>
+      </w:r>
+    </w:p>
+    <w:p>
+      <w:pPr>
+        <w:spacing w:after="0"/>
+        <w:rPr>
+          <w:rFonts w:cstheme="minorHAnsi"/>
+        </w:rPr>
+      </w:pPr>
+    </w:p>
+    <w:p>
+      <w:pPr>
+        <w:spacing w:after="0"/>
+        <w:rPr>
+          <w:rFonts w:cstheme="minorHAnsi"/>
+        </w:rPr>
+      </w:pPr>
+    </w:p>
+    <w:p>
+      <w:pPr>
+        <w:spacing w:after="0"/>
+        <w:rPr>
+          <w:rFonts w:cstheme="minorHAnsi"/>
+        </w:rPr>
+      </w:pPr>
+      <w:r>
+        <w:rPr>
+          <w:rFonts w:cstheme="minorHAnsi"/>
+        </w:rPr>
+        <w:t>In a faraway land, there lived a lass. She dreamed of adventure and of love. One day, she met a knight. He was brave and kind. Together, they faced dragons and giants. With love and determination, they overcame all obstacles. They found friendship and trust. Even when faced with danger, they never gave up hope...</w:t>
+      </w:r>
+      <w:r>
+        <w:rPr>
+          <w:rFonts w:cstheme="minorHAnsi"/>
+        </w:rPr>
+        <w:t xml:space="preserve"> </w:t>
+      </w:r>
+      <w:r>
+        <w:rPr>
+          <w:rFonts w:cstheme="minorHAnsi"/>
+        </w:rPr>
+        <w:t>At the same time, the lass's father worried for her safety. He sent his strongest knight to find her, never suspecting that she was safe with the one he sought to rescue her from.</w:t>
+      </w:r>
+      <w:r>
+        <w:rPr>
+          <w:rFonts w:cstheme="minorHAnsi"/>
+        </w:rPr>
+        <w:t xml:space="preserve"> </w:t>
+      </w:r>
+      <w:proofErr w:type="gramStart"/>
+      <w:r>
+        <w:rPr>
+          <w:rFonts w:cstheme="minorHAnsi"/>
+        </w:rPr>
+        <w:t>Suddenly</w:t>
+      </w:r>
+      <w:proofErr w:type="gramEnd"/>
+      <w:r>
+        <w:rPr>
+          <w:rFonts w:cstheme="minorHAnsi"/>
+        </w:rPr>
+        <w:t xml:space="preserve">, they all found themselves in a magical forest, surrounded by creatures of legend. </w:t>
+      </w:r>
+    </w:p>
+    <w:p>
+      <w:pPr>
+        <w:spacing w:after="0"/>
+        <w:rPr>
+          <w:rFonts w:cstheme="minorHAnsi"/>
+        </w:rPr>
+      </w:pPr>
+    </w:p>
+    <w:p>
+      <w:pPr>
+        <w:spacing w:after="0"/>
+        <w:rPr>
+          <w:rFonts w:cstheme="minorHAnsi"/>
+        </w:rPr>
+      </w:pPr>
+      <w:r>
+        <w:rPr>
+          <w:rFonts w:cstheme="minorHAnsi"/>
+        </w:rPr>
+        <w:t xml:space="preserve">The lass and her knight forged ahead, eager to explore the wonders of this new realm. They encountered dragons, faeries, and trolls. But each creature they met only seemed to strengthen their bond of love. With each new adventure, the knight's admiration for the lass grew. Even the faeries and trolls noticed the love between </w:t>
+      </w:r>
+      <w:proofErr w:type="spellStart"/>
+      <w:proofErr w:type="gramStart"/>
+      <w:r>
+        <w:rPr>
+          <w:rFonts w:cstheme="minorHAnsi"/>
+        </w:rPr>
+        <w:t>them.The</w:t>
+      </w:r>
+      <w:proofErr w:type="spellEnd"/>
+      <w:proofErr w:type="gramEnd"/>
+      <w:r>
+        <w:rPr>
+          <w:rFonts w:cstheme="minorHAnsi"/>
+        </w:rPr>
+        <w:t xml:space="preserve"> knight and the lass continued to journey together, until finally, they came to a castle. But this castle was different than any they had encountered before. It was alive with love, warmth, and joy. The knight knew this was the home he had been searching for. He took the lass into his arms and vowed to love her </w:t>
+      </w:r>
+      <w:proofErr w:type="spellStart"/>
+      <w:proofErr w:type="gramStart"/>
+      <w:r>
+        <w:rPr>
+          <w:rFonts w:cstheme="minorHAnsi"/>
+        </w:rPr>
+        <w:t>forever.Overhead</w:t>
+      </w:r>
+      <w:proofErr w:type="spellEnd"/>
+      <w:proofErr w:type="gramEnd"/>
+      <w:r>
+        <w:rPr>
+          <w:rFonts w:cstheme="minorHAnsi"/>
+        </w:rPr>
+        <w:t xml:space="preserve">, a shooting star streaked across the night sky, and the knight and lass sealed their love with a </w:t>
+      </w:r>
+      <w:proofErr w:type="spellStart"/>
+      <w:r>
+        <w:rPr>
+          <w:rFonts w:cstheme="minorHAnsi"/>
+        </w:rPr>
+        <w:t>kiss.So</w:t>
+      </w:r>
+      <w:proofErr w:type="spellEnd"/>
+      <w:r>
+        <w:rPr>
+          <w:rFonts w:cstheme="minorHAnsi"/>
+        </w:rPr>
+        <w:t xml:space="preserve">, hand in hand, they stepped into the castle, ready to face the future </w:t>
+      </w:r>
+      <w:proofErr w:type="spellStart"/>
+      <w:r>
+        <w:rPr>
+          <w:rFonts w:cstheme="minorHAnsi"/>
+        </w:rPr>
+        <w:t>together.While</w:t>
+      </w:r>
+      <w:proofErr w:type="spellEnd"/>
+      <w:r>
+        <w:rPr>
+          <w:rFonts w:cstheme="minorHAnsi"/>
+        </w:rPr>
+        <w:t xml:space="preserve"> the castle walls seemed to shimmer with love, outside the kingdom buzzed with rumors of the knight and lass's epic adventure. </w:t>
+      </w:r>
+    </w:p>
+    <w:p>
+      <w:pPr>
+        <w:spacing w:after="0"/>
+        <w:rPr>
+          <w:rFonts w:cstheme="minorHAnsi"/>
+        </w:rPr>
+      </w:pPr>
+      <w:r>
+        <w:rPr>
+          <w:rFonts w:cstheme="minorHAnsi"/>
+        </w:rPr>
+        <w:lastRenderedPageBreak/>
+        <w:t xml:space="preserve">Everyone watched in awe as they walked together, arm in arm, and their love seemed to light up the </w:t>
+      </w:r>
+      <w:proofErr w:type="spellStart"/>
+      <w:proofErr w:type="gramStart"/>
+      <w:r>
+        <w:rPr>
+          <w:rFonts w:cstheme="minorHAnsi"/>
+        </w:rPr>
+        <w:t>sky.Because</w:t>
+      </w:r>
+      <w:proofErr w:type="spellEnd"/>
+      <w:proofErr w:type="gramEnd"/>
+      <w:r>
+        <w:rPr>
+          <w:rFonts w:cstheme="minorHAnsi"/>
+        </w:rPr>
+        <w:t xml:space="preserve"> of the knight and lass, hope had been restored to the kingdom...Then, suddenly, the castle doors opened, and the knight and lass stepped out to greet the kingdom. </w:t>
+      </w:r>
+    </w:p>
+    <w:p>
+      <w:pPr>
+        <w:spacing w:after="0"/>
+        <w:rPr>
+          <w:rFonts w:cstheme="minorHAnsi"/>
+        </w:rPr>
+      </w:pPr>
+      <w:r>
+        <w:rPr>
+          <w:rFonts w:cstheme="minorHAnsi"/>
+        </w:rPr>
+        <w:t xml:space="preserve">They were met with a tremendous cheer of joy and love. As they looked around, they realized their dream of love and adventure had come </w:t>
+      </w:r>
+      <w:proofErr w:type="spellStart"/>
+      <w:proofErr w:type="gramStart"/>
+      <w:r>
+        <w:rPr>
+          <w:rFonts w:cstheme="minorHAnsi"/>
+        </w:rPr>
+        <w:t>true.Eventually</w:t>
+      </w:r>
+      <w:proofErr w:type="spellEnd"/>
+      <w:proofErr w:type="gramEnd"/>
+      <w:r>
+        <w:rPr>
+          <w:rFonts w:cstheme="minorHAnsi"/>
+        </w:rPr>
+        <w:t>, they both took their rightful places as rulers of the kingdom, and the knight and lass lived happily ever after.</w:t>
+      </w:r>
+    </w:p>
+    <w:p>
+      <w:pPr>
+        <w:spacing w:after="0"/>
+        <w:rPr>
+          <w:rFonts w:cstheme="minorHAnsi"/>
+        </w:rPr>
+      </w:pPr>
+    </w:p>
+    <w:p>
+      <w:pPr>
+        <w:spacing w:after="0"/>
+        <w:rPr>
+          <w:rFonts w:cstheme="minorHAnsi"/>
+        </w:rPr>
+      </w:pPr>
+    </w:p>
+    <w:p>
+      <w:pPr>
+        <w:spacing w:after="0"/>
+        <w:rPr>
+          <w:rFonts w:cstheme="minorHAnsi"/>
+        </w:rPr>
+      </w:pPr>
+      <w:r>
+        <w:rPr>
+          <w:rFonts w:cstheme="minorHAnsi"/>
+        </w:rPr>
+        <w:t>Across the seas, Jack and Jane met. Jack was brave and Jane determined. They faced many struggles. But with love and hope, they faced all odds. Jack's sword glimmered in the sun. Jane's bow ready to shoot. Together, they journeyed on to save their kingdom. The sun began to set as they edged closer to their destination. Jack and Jane steeled their resolve to fight whatever may come their way. They were determined to save their beloved kingdom and restore peace.</w:t>
+      </w:r>
+      <w:r>
+        <w:rPr>
+          <w:rFonts w:cstheme="minorHAnsi"/>
+        </w:rPr>
+        <w:t xml:space="preserve"> </w:t>
+      </w:r>
+      <w:r>
+        <w:rPr>
+          <w:rFonts w:cstheme="minorHAnsi"/>
+        </w:rPr>
+        <w:t>Suddenly, a fierce roar echoed in the distance.</w:t>
+      </w:r>
+      <w:r>
+        <w:rPr>
+          <w:rFonts w:cstheme="minorHAnsi"/>
+        </w:rPr>
+        <w:t xml:space="preserve"> </w:t>
+      </w:r>
+      <w:r>
+        <w:rPr>
+          <w:rFonts w:cstheme="minorHAnsi"/>
+        </w:rPr>
+        <w:t>Suddenly, the two were no longer alone.</w:t>
+      </w:r>
+      <w:r>
+        <w:rPr>
+          <w:rFonts w:cstheme="minorHAnsi"/>
+        </w:rPr>
+        <w:t xml:space="preserve"> </w:t>
+      </w:r>
+      <w:r>
+        <w:rPr>
+          <w:rFonts w:cstheme="minorHAnsi"/>
+        </w:rPr>
+        <w:t>At the same time, Jack and Jane saw their enemy, a giant dragon, standing before them.</w:t>
+      </w:r>
+      <w:r>
+        <w:rPr>
+          <w:rFonts w:cstheme="minorHAnsi"/>
+        </w:rPr>
+        <w:t xml:space="preserve"> </w:t>
+      </w:r>
+      <w:r>
+        <w:rPr>
+          <w:rFonts w:cstheme="minorHAnsi"/>
+        </w:rPr>
+        <w:t>While they were afraid, they knew they had to fight to save their kingdom.</w:t>
+      </w:r>
+      <w:r>
+        <w:rPr>
+          <w:rFonts w:cstheme="minorHAnsi"/>
+        </w:rPr>
+        <w:t xml:space="preserve"> </w:t>
+      </w:r>
+      <w:r>
+        <w:rPr>
+          <w:rFonts w:cstheme="minorHAnsi"/>
+        </w:rPr>
+        <w:t>Moreover, they had to do it together.</w:t>
+      </w:r>
+      <w:r>
+        <w:rPr>
+          <w:rFonts w:cstheme="minorHAnsi"/>
+        </w:rPr>
+        <w:t xml:space="preserve"> </w:t>
+      </w:r>
+      <w:r>
+        <w:rPr>
+          <w:rFonts w:cstheme="minorHAnsi"/>
+        </w:rPr>
+        <w:t>Meanwhile, their hearts filled with love and hope.</w:t>
+      </w:r>
+      <w:r>
+        <w:rPr>
+          <w:rFonts w:cstheme="minorHAnsi"/>
+        </w:rPr>
+        <w:t xml:space="preserve"> </w:t>
+      </w:r>
+      <w:r>
+        <w:rPr>
+          <w:rFonts w:cstheme="minorHAnsi"/>
+        </w:rPr>
+        <w:t>However, the path ahead was full of danger and uncertainty.</w:t>
+      </w:r>
+      <w:r>
+        <w:rPr>
+          <w:rFonts w:cstheme="minorHAnsi"/>
+        </w:rPr>
+        <w:t xml:space="preserve"> </w:t>
+      </w:r>
+      <w:r>
+        <w:rPr>
+          <w:rFonts w:cstheme="minorHAnsi"/>
+        </w:rPr>
+        <w:t>Suddenly, they both knew they could do it.</w:t>
+      </w:r>
+      <w:r>
+        <w:rPr>
+          <w:rFonts w:cstheme="minorHAnsi"/>
+        </w:rPr>
+        <w:t xml:space="preserve"> </w:t>
+      </w:r>
+      <w:r>
+        <w:rPr>
+          <w:rFonts w:cstheme="minorHAnsi"/>
+        </w:rPr>
+        <w:t>Jack and Jane were finally ready to fight.</w:t>
+      </w:r>
+    </w:p>
+    <w:p>
+      <w:pPr>
+        <w:spacing w:after="0"/>
+        <w:rPr>
+          <w:rFonts w:cstheme="minorHAnsi"/>
+        </w:rPr>
+      </w:pPr>
+    </w:p>
+    <w:p>
+      <w:pPr>
+        <w:spacing w:after="0"/>
+        <w:rPr>
+          <w:rFonts w:cstheme="minorHAnsi"/>
+        </w:rPr>
+      </w:pPr>
+      <w:r>
+        <w:rPr>
+          <w:rFonts w:cstheme="minorHAnsi"/>
+        </w:rPr>
+        <w:t xml:space="preserve">For many years, two foxes, </w:t>
+      </w:r>
+      <w:proofErr w:type="gramStart"/>
+      <w:r>
+        <w:rPr>
+          <w:rFonts w:cstheme="minorHAnsi"/>
+        </w:rPr>
+        <w:t>Alex</w:t>
+      </w:r>
+      <w:proofErr w:type="gramEnd"/>
+      <w:r>
+        <w:rPr>
+          <w:rFonts w:cstheme="minorHAnsi"/>
+        </w:rPr>
+        <w:t xml:space="preserve"> and Lila, had been best friends. They both loved to play in the woods and spend time together. One day, Lila saw something special in the grass. It was a shiny green gem. Alex wanted to help Lila get it, so he used all his might and strength to pull it out. With determination, they worked together to carry it back. Once they arrived home, they were met with cheers and love from their families who were happy to see them with the gem. The villagers were in awe of the gem, and they thanked Alex and Lila for bringing such beauty to their town. The foxes were so happy and grateful to be able to share the gem with everyone. From that day on, Alex and Lila's friendship grew even </w:t>
+      </w:r>
+      <w:proofErr w:type="gramStart"/>
+      <w:r>
+        <w:rPr>
+          <w:rFonts w:cstheme="minorHAnsi"/>
+        </w:rPr>
+        <w:t>stronger</w:t>
+      </w:r>
+      <w:proofErr w:type="gramEnd"/>
+      <w:r>
+        <w:rPr>
+          <w:rFonts w:cstheme="minorHAnsi"/>
+        </w:rPr>
+        <w:t xml:space="preserve"> and they vowed to never forget the power of love and determination that brought them the gem. Everyone in the village started to believe in the power of friendship, </w:t>
+      </w:r>
+      <w:proofErr w:type="gramStart"/>
+      <w:r>
+        <w:rPr>
+          <w:rFonts w:cstheme="minorHAnsi"/>
+        </w:rPr>
+        <w:t>love</w:t>
+      </w:r>
+      <w:proofErr w:type="gramEnd"/>
+      <w:r>
+        <w:rPr>
+          <w:rFonts w:cstheme="minorHAnsi"/>
+        </w:rPr>
+        <w:t xml:space="preserve"> and determination. Alex and Lila were celebrated by their friends and family and their village was filled with joy. Though it was far away and difficult to reach, love and determination filled their </w:t>
+      </w:r>
+      <w:proofErr w:type="gramStart"/>
+      <w:r>
+        <w:rPr>
+          <w:rFonts w:cstheme="minorHAnsi"/>
+        </w:rPr>
+        <w:t>hearts</w:t>
+      </w:r>
+      <w:proofErr w:type="gramEnd"/>
+      <w:r>
+        <w:rPr>
+          <w:rFonts w:cstheme="minorHAnsi"/>
+        </w:rPr>
+        <w:t xml:space="preserve"> and they knew they could get it.</w:t>
+      </w:r>
+      <w:r>
+        <w:rPr>
+          <w:rFonts w:cstheme="minorHAnsi"/>
+        </w:rPr>
+        <w:t xml:space="preserve"> </w:t>
+      </w:r>
+      <w:r>
+        <w:rPr>
+          <w:rFonts w:cstheme="minorHAnsi"/>
+        </w:rPr>
+        <w:t xml:space="preserve">The two foxes continued to explore the forest and each day their friendship grew. They would stop to admire the beauty of the </w:t>
+      </w:r>
+      <w:proofErr w:type="gramStart"/>
+      <w:r>
+        <w:rPr>
+          <w:rFonts w:cstheme="minorHAnsi"/>
+        </w:rPr>
+        <w:t>land, and</w:t>
+      </w:r>
+      <w:proofErr w:type="gramEnd"/>
+      <w:r>
+        <w:rPr>
+          <w:rFonts w:cstheme="minorHAnsi"/>
+        </w:rPr>
+        <w:t xml:space="preserve"> knew that love and determination would always be with them, guiding them towards new and exciting adventures.  Together they had faced their fears, embraced the unknown and worked hard to achieve their dreams. Nothing could ever stand in their way because they had each other and the power of love and determination. No matter what life threw their way, Alex and Lila were sure to take it on with courage and grace. They were an example of how love and determination can conquer anything.</w:t>
+      </w:r>
+    </w:p>
+    <w:p>
+      <w:pPr>
+        <w:spacing w:after="0"/>
+        <w:rPr>
+          <w:rFonts w:cstheme="minorHAnsi"/>
+        </w:rPr>
+      </w:pPr>
+    </w:p>
+    <w:p>
+      <w:pPr>
+        <w:spacing w:after="0"/>
+        <w:rPr>
+          <w:rFonts w:cstheme="minorHAnsi"/>
+        </w:rPr>
+      </w:pPr>
+      <w:r>
+        <w:rPr>
+          <w:rFonts w:cstheme="minorHAnsi"/>
+        </w:rPr>
+        <w:t>For many years, there was no love in the kingdom. The King and Queen had no children and there was a great sadness. But then one day, a magical egg was found. The King and Queen were overjoyed and kept it safe. For months, they waited with hope., the egg hatched, they saw a small dragon inside. With love and determination, they raised the dragon as their own. Everyone was amazed and the dragon quickly became the kingdom's beloved symbol of hope. They named it Hope and from that day, the kingdom was filled with love, joy, and determination.</w:t>
+      </w:r>
+      <w:r>
+        <w:rPr>
+          <w:rFonts w:cstheme="minorHAnsi"/>
+        </w:rPr>
+        <w:t xml:space="preserve"> </w:t>
+      </w:r>
+      <w:r>
+        <w:rPr>
+          <w:rFonts w:cstheme="minorHAnsi"/>
+        </w:rPr>
+        <w:t xml:space="preserve">Hope soon grew to be a strong and powerful dragon, and it </w:t>
+      </w:r>
+      <w:r>
+        <w:rPr>
+          <w:rFonts w:cstheme="minorHAnsi"/>
+        </w:rPr>
+        <w:lastRenderedPageBreak/>
+        <w:t>was clear that the King and Queen had done a good job raising it. They worked together to teach Hope how to be a wise and powerful dragon, and the kingdom flourished. Villagers traveled far and wide to bask in the dragon's majestic presence and to be reminded of the power of love and determination. Hope and the King and Queen soon became the greatest of friends.</w:t>
+      </w:r>
+      <w:r>
+        <w:rPr>
+          <w:rFonts w:cstheme="minorHAnsi"/>
+        </w:rPr>
+        <w:t xml:space="preserve">  </w:t>
+      </w:r>
+      <w:r>
+        <w:rPr>
+          <w:rFonts w:cstheme="minorHAnsi"/>
+        </w:rPr>
+        <w:t xml:space="preserve">One day, the King and Queen announced the dragon's </w:t>
+      </w:r>
+      <w:proofErr w:type="gramStart"/>
+      <w:r>
+        <w:rPr>
+          <w:rFonts w:cstheme="minorHAnsi"/>
+        </w:rPr>
+        <w:t>birthday</w:t>
+      </w:r>
+      <w:proofErr w:type="gramEnd"/>
+      <w:r>
+        <w:rPr>
+          <w:rFonts w:cstheme="minorHAnsi"/>
+        </w:rPr>
+        <w:t xml:space="preserve"> and the people of the kingdom prepared a great celebration. There were feasts and parties lasting for days, and everyone was filled with joy and love. But, as the celebration </w:t>
+      </w:r>
+      <w:proofErr w:type="gramStart"/>
+      <w:r>
+        <w:rPr>
+          <w:rFonts w:cstheme="minorHAnsi"/>
+        </w:rPr>
+        <w:t>came to a close</w:t>
+      </w:r>
+      <w:proofErr w:type="gramEnd"/>
+      <w:r>
+        <w:rPr>
+          <w:rFonts w:cstheme="minorHAnsi"/>
+        </w:rPr>
+        <w:t xml:space="preserve">, the King and Queen realized that Hope had grown too powerful to remain in the kingdom. With heavy hearts, they said their goodbyes and watched as Hope soared away into the sunset, free to explore the world. </w:t>
+      </w:r>
+      <w:proofErr w:type="gramStart"/>
+      <w:r>
+        <w:rPr>
+          <w:rFonts w:cstheme="minorHAnsi"/>
+        </w:rPr>
+        <w:t>But,</w:t>
+      </w:r>
+      <w:proofErr w:type="gramEnd"/>
+      <w:r>
+        <w:rPr>
+          <w:rFonts w:cstheme="minorHAnsi"/>
+        </w:rPr>
+        <w:t xml:space="preserve"> they never forgot the power of love and determination that Hope had brought to their kingdom.</w:t>
+      </w:r>
+      <w:r>
+        <w:rPr>
+          <w:rFonts w:cstheme="minorHAnsi"/>
+        </w:rPr>
+        <w:t xml:space="preserve"> </w:t>
       </w:r>
     </w:p>
     <w:sectPr>

</xml_diff>